<commit_message>
Proforma add County and Zip Code
</commit_message>
<xml_diff>
--- a/src/ReportExt/ProFormaInvoice.docx
+++ b/src/ReportExt/ProFormaInvoice.docx
@@ -1,6 +1,6 @@
 
 <file path=word/document.xml><?xml version="1.0" encoding="utf-8"?>
-<w:document xmlns:a="http://schemas.openxmlformats.org/drawingml/2006/main" xmlns:wpc="http://schemas.microsoft.com/office/word/2010/wordprocessingCanvas" xmlns:cx="http://schemas.microsoft.com/office/drawing/2014/chartex" xmlns:cx1="http://schemas.microsoft.com/office/drawing/2015/9/8/chartex" xmlns:cx2="http://schemas.microsoft.com/office/drawing/2015/10/21/chartex" xmlns:cx3="http://schemas.microsoft.com/office/drawing/2016/5/9/chartex" xmlns:cx4="http://schemas.microsoft.com/office/drawing/2016/5/10/chartex" xmlns:cx5="http://schemas.microsoft.com/office/drawing/2016/5/11/chartex" xmlns:cx6="http://schemas.microsoft.com/office/drawing/2016/5/12/chartex" xmlns:cx7="http://schemas.microsoft.com/office/drawing/2016/5/13/chartex" xmlns:cx8="http://schemas.microsoft.com/office/drawing/2016/5/14/chartex" xmlns:mc="http://schemas.openxmlformats.org/markup-compatibility/2006" xmlns:aink="http://schemas.microsoft.com/office/drawing/2016/ink" xmlns:am3d="http://schemas.microsoft.com/office/drawing/2017/model3d" xmlns:o="urn:schemas-microsoft-com:office:office" xmlns:oel="http://schemas.microsoft.com/office/2019/extlst" xmlns:r="http://schemas.openxmlformats.org/officeDocument/2006/relationships" xmlns:m="http://schemas.openxmlformats.org/officeDocument/2006/math" xmlns:v="urn:schemas-microsoft-com:vml" xmlns:wp14="http://schemas.microsoft.com/office/word/2010/wordprocessingDrawing" xmlns:wp="http://schemas.openxmlformats.org/drawingml/2006/wordprocessingDrawing" xmlns:w10="urn:schemas-microsoft-com:office:word" xmlns:w="http://schemas.openxmlformats.org/wordprocessingml/2006/main" xmlns:w14="http://schemas.microsoft.com/office/word/2010/wordml" xmlns:w15="http://schemas.microsoft.com/office/word/2012/wordml" xmlns:w16cex="http://schemas.microsoft.com/office/word/2018/wordml/cex" xmlns:w16cid="http://schemas.microsoft.com/office/word/2016/wordml/cid" xmlns:w16="http://schemas.microsoft.com/office/word/2018/wordml" xmlns:w16sdtdh="http://schemas.microsoft.com/office/word/2020/wordml/sdtdatahash" xmlns:w16se="http://schemas.microsoft.com/office/word/2015/wordml/symex" xmlns:wpg="http://schemas.microsoft.com/office/word/2010/wordprocessingGroup" xmlns:wpi="http://schemas.microsoft.com/office/word/2010/wordprocessingInk" xmlns:wne="http://schemas.microsoft.com/office/word/2006/wordml" xmlns:wps="http://schemas.microsoft.com/office/word/2010/wordprocessingShape" mc:Ignorable="w14 w15 w16se w16cid w16 w16cex w16sdtdh wp14">
+<w:document xmlns:a="http://schemas.openxmlformats.org/drawingml/2006/main" xmlns:wpc="http://schemas.microsoft.com/office/word/2010/wordprocessingCanvas" xmlns:cx="http://schemas.microsoft.com/office/drawing/2014/chartex" xmlns:cx1="http://schemas.microsoft.com/office/drawing/2015/9/8/chartex" xmlns:cx2="http://schemas.microsoft.com/office/drawing/2015/10/21/chartex" xmlns:cx3="http://schemas.microsoft.com/office/drawing/2016/5/9/chartex" xmlns:cx4="http://schemas.microsoft.com/office/drawing/2016/5/10/chartex" xmlns:cx5="http://schemas.microsoft.com/office/drawing/2016/5/11/chartex" xmlns:cx6="http://schemas.microsoft.com/office/drawing/2016/5/12/chartex" xmlns:cx7="http://schemas.microsoft.com/office/drawing/2016/5/13/chartex" xmlns:cx8="http://schemas.microsoft.com/office/drawing/2016/5/14/chartex" xmlns:mc="http://schemas.openxmlformats.org/markup-compatibility/2006" xmlns:aink="http://schemas.microsoft.com/office/drawing/2016/ink" xmlns:am3d="http://schemas.microsoft.com/office/drawing/2017/model3d" xmlns:o="urn:schemas-microsoft-com:office:office" xmlns:oel="http://schemas.microsoft.com/office/2019/extlst" xmlns:r="http://schemas.openxmlformats.org/officeDocument/2006/relationships" xmlns:m="http://schemas.openxmlformats.org/officeDocument/2006/math" xmlns:v="urn:schemas-microsoft-com:vml" xmlns:wp14="http://schemas.microsoft.com/office/word/2010/wordprocessingDrawing" xmlns:wp="http://schemas.openxmlformats.org/drawingml/2006/wordprocessingDrawing" xmlns:w10="urn:schemas-microsoft-com:office:word" xmlns:w="http://schemas.openxmlformats.org/wordprocessingml/2006/main" xmlns:w14="http://schemas.microsoft.com/office/word/2010/wordml" xmlns:w15="http://schemas.microsoft.com/office/word/2012/wordml" xmlns:w16cex="http://schemas.microsoft.com/office/word/2018/wordml/cex" xmlns:w16cid="http://schemas.microsoft.com/office/word/2016/wordml/cid" xmlns:w16="http://schemas.microsoft.com/office/word/2018/wordml" xmlns:w16du="http://schemas.microsoft.com/office/word/2023/wordml/word16du" xmlns:w16sdtdh="http://schemas.microsoft.com/office/word/2020/wordml/sdtdatahash" xmlns:w16se="http://schemas.microsoft.com/office/word/2015/wordml/symex" xmlns:wpg="http://schemas.microsoft.com/office/word/2010/wordprocessingGroup" xmlns:wpi="http://schemas.microsoft.com/office/word/2010/wordprocessingInk" xmlns:wne="http://schemas.microsoft.com/office/word/2006/wordml" xmlns:wps="http://schemas.microsoft.com/office/word/2010/wordprocessingShape" mc:Ignorable="w14 w15 w16se w16cid w16 w16cex w16sdtdh w16du wp14">
   <w:body>
     <w:tbl>
       <w:tblPr>
@@ -165,7 +165,7 @@
             <w:placeholder>
               <w:docPart w:val="DefaultPlaceholder_-1854013440"/>
             </w:placeholder>
-            <w15:dataBinding w:prefixMappings="xmlns:ns0='urn:microsoft-dynamics-nav/reports/Standard_Sales_Pro_Forma_Inv/1302/' " w:xpath="/ns0:NavWordReportXmlPart[1]/ns0:Header[1]/ns0:Ship_to_Name[1]" w:storeItemID="{3A270CF5-857E-49EE-BE44-A6CFA5B3469E}" w16sdtdh:storeItemChecksum="3IsIxQ=="/>
+            <w15:dataBinding w:prefixMappings="xmlns:ns0='urn:microsoft-dynamics-nav/reports/Standard_Sales_Pro_Forma_Inv/1302/' " w:xpath="/ns0:NavWordReportXmlPart[1]/ns0:Header[1]/ns0:Ship_to_Name[1]" w:storeItemID="{3A270CF5-857E-49EE-BE44-A6CFA5B3469E}" w16sdtdh:storeItemChecksum="VOobUA=="/>
           </w:sdtPr>
           <w:sdtContent>
             <w:tc>
@@ -298,7 +298,7 @@
             <w:placeholder>
               <w:docPart w:val="DefaultPlaceholder_-1854013440"/>
             </w:placeholder>
-            <w15:dataBinding w:prefixMappings="xmlns:ns0='urn:microsoft-dynamics-nav/reports/Standard_Sales_Pro_Forma_Inv/1302/' " w:xpath="/ns0:NavWordReportXmlPart[1]/ns0:Header[1]/ns0:Ship_to_Address[1]" w:storeItemID="{3A270CF5-857E-49EE-BE44-A6CFA5B3469E}" w16sdtdh:storeItemChecksum="3IsIxQ=="/>
+            <w15:dataBinding w:prefixMappings="xmlns:ns0='urn:microsoft-dynamics-nav/reports/Standard_Sales_Pro_Forma_Inv/1302/' " w:xpath="/ns0:NavWordReportXmlPart[1]/ns0:Header[1]/ns0:Ship_to_Address[1]" w:storeItemID="{3A270CF5-857E-49EE-BE44-A6CFA5B3469E}" w16sdtdh:storeItemChecksum="VOobUA=="/>
           </w:sdtPr>
           <w:sdtContent>
             <w:tc>
@@ -429,7 +429,7 @@
             <w:placeholder>
               <w:docPart w:val="DefaultPlaceholder_-1854013440"/>
             </w:placeholder>
-            <w15:dataBinding w:prefixMappings="xmlns:ns0='urn:microsoft-dynamics-nav/reports/Standard_Sales_Pro_Forma_Inv/1302/' " w:xpath="/ns0:NavWordReportXmlPart[1]/ns0:Header[1]/ns0:Ship_to_Address_2[1]" w:storeItemID="{3A270CF5-857E-49EE-BE44-A6CFA5B3469E}" w16sdtdh:storeItemChecksum="3IsIxQ=="/>
+            <w15:dataBinding w:prefixMappings="xmlns:ns0='urn:microsoft-dynamics-nav/reports/Standard_Sales_Pro_Forma_Inv/1302/' " w:xpath="/ns0:NavWordReportXmlPart[1]/ns0:Header[1]/ns0:Ship_to_Address_2[1]" w:storeItemID="{3A270CF5-857E-49EE-BE44-A6CFA5B3469E}" w16sdtdh:storeItemChecksum="VOobUA=="/>
           </w:sdtPr>
           <w:sdtContent>
             <w:tc>
@@ -554,11 +554,11 @@
               <w:sz w:val="18"/>
               <w:szCs w:val="18"/>
             </w:rPr>
-            <w:id w:val="-2019143055"/>
+            <w:id w:val="-1313101026"/>
             <w:placeholder>
               <w:docPart w:val="DefaultPlaceholder_-1854013440"/>
             </w:placeholder>
-            <w15:dataBinding w:prefixMappings="xmlns:ns0='urn:microsoft-dynamics-nav/reports/Standard_Sales_Pro_Forma_Inv/1302/' " w:xpath="/ns0:NavWordReportXmlPart[1]/ns0:Header[1]/ns0:Ship_to_City[1]" w:storeItemID="{3A270CF5-857E-49EE-BE44-A6CFA5B3469E}" w16sdtdh:storeItemChecksum="3IsIxQ=="/>
+            <w15:dataBinding w:prefixMappings="xmlns:ns0='urn:microsoft-dynamics-nav/reports/Standard_Sales_Pro_Forma_Inv/1302/' " w:xpath="/ns0:NavWordReportXmlPart[1]/ns0:Header[1]/ns0:Ship_to_County[1]" w:storeItemID="{3A270CF5-857E-49EE-BE44-A6CFA5B3469E}" w16sdtdh:storeItemChecksum="VOobUA=="/>
           </w:sdtPr>
           <w:sdtContent>
             <w:tc>
@@ -581,7 +581,7 @@
                     <w:sz w:val="18"/>
                     <w:szCs w:val="18"/>
                   </w:rPr>
-                  <w:t>Ship_to_City</w:t>
+                  <w:t>Ship_to_County</w:t>
                 </w:r>
                 <w:proofErr w:type="spellEnd"/>
               </w:p>
@@ -685,11 +685,11 @@
               <w:sz w:val="18"/>
               <w:szCs w:val="18"/>
             </w:rPr>
-            <w:id w:val="-600022012"/>
+            <w:id w:val="811596276"/>
             <w:placeholder>
               <w:docPart w:val="DefaultPlaceholder_-1854013440"/>
             </w:placeholder>
-            <w15:dataBinding w:prefixMappings="xmlns:ns0='urn:microsoft-dynamics-nav/reports/Standard_Sales_Pro_Forma_Inv/1302/' " w:xpath="/ns0:NavWordReportXmlPart[1]/ns0:Header[1]/ns0:Ship_to_Contac[1]" w:storeItemID="{3A270CF5-857E-49EE-BE44-A6CFA5B3469E}" w16sdtdh:storeItemChecksum="3IsIxQ=="/>
+            <w15:dataBinding w:prefixMappings="xmlns:ns0='urn:microsoft-dynamics-nav/reports/Standard_Sales_Pro_Forma_Inv/1302/' " w:xpath="/ns0:NavWordReportXmlPart[1]/ns0:Header[1]/ns0:Ship_to_Post_Code[1]" w:storeItemID="{3A270CF5-857E-49EE-BE44-A6CFA5B3469E}" w16sdtdh:storeItemChecksum="VOobUA=="/>
           </w:sdtPr>
           <w:sdtContent>
             <w:tc>
@@ -712,7 +712,7 @@
                     <w:sz w:val="18"/>
                     <w:szCs w:val="18"/>
                   </w:rPr>
-                  <w:t>Ship_to_Contac</w:t>
+                  <w:t>Ship_to_Post_Code</w:t>
                 </w:r>
                 <w:proofErr w:type="spellEnd"/>
               </w:p>
@@ -809,21 +809,47 @@
             </w:sdt>
           </w:p>
         </w:tc>
-        <w:tc>
-          <w:tcPr>
-            <w:tcW w:w="1466" w:type="pct"/>
-          </w:tcPr>
-          <w:p>
-            <w:pPr>
-              <w:pStyle w:val="Sinespaciado"/>
-              <w:rPr>
-                <w:rFonts w:ascii="Garamond" w:hAnsi="Garamond"/>
-                <w:sz w:val="18"/>
-                <w:szCs w:val="18"/>
-              </w:rPr>
-            </w:pPr>
-          </w:p>
-        </w:tc>
+        <w:sdt>
+          <w:sdtPr>
+            <w:rPr>
+              <w:rFonts w:ascii="Garamond" w:hAnsi="Garamond"/>
+              <w:sz w:val="18"/>
+              <w:szCs w:val="18"/>
+            </w:rPr>
+            <w:id w:val="1096129511"/>
+            <w:placeholder>
+              <w:docPart w:val="DefaultPlaceholder_-1854013440"/>
+            </w:placeholder>
+            <w15:dataBinding w:prefixMappings="xmlns:ns0='urn:microsoft-dynamics-nav/reports/Standard_Sales_Pro_Forma_Inv/1302/' " w:xpath="/ns0:NavWordReportXmlPart[1]/ns0:Header[1]/ns0:Ship_to_City[1]" w:storeItemID="{3A270CF5-857E-49EE-BE44-A6CFA5B3469E}" w16sdtdh:storeItemChecksum="VOobUA=="/>
+          </w:sdtPr>
+          <w:sdtContent>
+            <w:tc>
+              <w:tcPr>
+                <w:tcW w:w="1466" w:type="pct"/>
+              </w:tcPr>
+              <w:p>
+                <w:pPr>
+                  <w:pStyle w:val="Sinespaciado"/>
+                  <w:rPr>
+                    <w:rFonts w:ascii="Garamond" w:hAnsi="Garamond"/>
+                    <w:sz w:val="18"/>
+                    <w:szCs w:val="18"/>
+                  </w:rPr>
+                </w:pPr>
+                <w:proofErr w:type="spellStart"/>
+                <w:r>
+                  <w:rPr>
+                    <w:rFonts w:ascii="Garamond" w:hAnsi="Garamond"/>
+                    <w:sz w:val="18"/>
+                    <w:szCs w:val="18"/>
+                  </w:rPr>
+                  <w:t>Ship_to_City</w:t>
+                </w:r>
+                <w:proofErr w:type="spellEnd"/>
+              </w:p>
+            </w:tc>
+          </w:sdtContent>
+        </w:sdt>
         <w:tc>
           <w:tcPr>
             <w:tcW w:w="1867" w:type="pct"/>
@@ -915,21 +941,47 @@
             </w:sdt>
           </w:p>
         </w:tc>
-        <w:tc>
-          <w:tcPr>
-            <w:tcW w:w="1466" w:type="pct"/>
-          </w:tcPr>
-          <w:p>
-            <w:pPr>
-              <w:pStyle w:val="Sinespaciado"/>
-              <w:rPr>
-                <w:rFonts w:ascii="Garamond" w:hAnsi="Garamond"/>
-                <w:sz w:val="18"/>
-                <w:szCs w:val="18"/>
-              </w:rPr>
-            </w:pPr>
-          </w:p>
-        </w:tc>
+        <w:sdt>
+          <w:sdtPr>
+            <w:rPr>
+              <w:rFonts w:ascii="Garamond" w:hAnsi="Garamond"/>
+              <w:sz w:val="18"/>
+              <w:szCs w:val="18"/>
+            </w:rPr>
+            <w:id w:val="-172267956"/>
+            <w:placeholder>
+              <w:docPart w:val="DefaultPlaceholder_-1854013440"/>
+            </w:placeholder>
+            <w15:dataBinding w:prefixMappings="xmlns:ns0='urn:microsoft-dynamics-nav/reports/Standard_Sales_Pro_Forma_Inv/1302/' " w:xpath="/ns0:NavWordReportXmlPart[1]/ns0:Header[1]/ns0:Ship_to_Contac[1]" w:storeItemID="{3A270CF5-857E-49EE-BE44-A6CFA5B3469E}" w16sdtdh:storeItemChecksum="VOobUA=="/>
+          </w:sdtPr>
+          <w:sdtContent>
+            <w:tc>
+              <w:tcPr>
+                <w:tcW w:w="1466" w:type="pct"/>
+              </w:tcPr>
+              <w:p>
+                <w:pPr>
+                  <w:pStyle w:val="Sinespaciado"/>
+                  <w:rPr>
+                    <w:rFonts w:ascii="Garamond" w:hAnsi="Garamond"/>
+                    <w:sz w:val="18"/>
+                    <w:szCs w:val="18"/>
+                  </w:rPr>
+                </w:pPr>
+                <w:proofErr w:type="spellStart"/>
+                <w:r>
+                  <w:rPr>
+                    <w:rFonts w:ascii="Garamond" w:hAnsi="Garamond"/>
+                    <w:sz w:val="18"/>
+                    <w:szCs w:val="18"/>
+                  </w:rPr>
+                  <w:t>Ship_to_Contac</w:t>
+                </w:r>
+                <w:proofErr w:type="spellEnd"/>
+              </w:p>
+            </w:tc>
+          </w:sdtContent>
+        </w:sdt>
         <w:tc>
           <w:tcPr>
             <w:tcW w:w="1867" w:type="pct"/>
@@ -1721,7 +1773,7 @@
                 <w:placeholder>
                   <w:docPart w:val="DefaultPlaceholder_-1854013440"/>
                 </w:placeholder>
-                <w15:dataBinding w:prefixMappings="xmlns:ns0='urn:microsoft-dynamics-nav/reports/Standard_Sales_Pro_Forma_Inv/1302/' " w:xpath="/ns0:NavWordReportXmlPart[1]/ns0:Header[1]/ns0:SalesEmail[1]" w:storeItemID="{3A270CF5-857E-49EE-BE44-A6CFA5B3469E}" w16sdtdh:storeItemChecksum="3IsIxQ=="/>
+                <w15:dataBinding w:prefixMappings="xmlns:ns0='urn:microsoft-dynamics-nav/reports/Standard_Sales_Pro_Forma_Inv/1302/' " w:xpath="/ns0:NavWordReportXmlPart[1]/ns0:Header[1]/ns0:SalesEmail[1]" w:storeItemID="{3A270CF5-857E-49EE-BE44-A6CFA5B3469E}" w16sdtdh:storeItemChecksum="VOobUA=="/>
               </w:sdtPr>
               <w:sdtContent>
                 <w:proofErr w:type="spellStart"/>
@@ -2869,7 +2921,7 @@
                     <w:placeholder>
                       <w:docPart w:val="DefaultPlaceholder_-1854013440"/>
                     </w:placeholder>
-                    <w15:dataBinding w:prefixMappings="xmlns:ns0='urn:microsoft-dynamics-nav/reports/Standard_Sales_Pro_Forma_Inv/1302/' " w:xpath="/ns0:NavWordReportXmlPart[1]/ns0:Header[1]/ns0:Line[1]/ns0:Tariff[1]" w:storeItemID="{3A270CF5-857E-49EE-BE44-A6CFA5B3469E}" w16sdtdh:storeItemChecksum="3IsIxQ=="/>
+                    <w15:dataBinding w:prefixMappings="xmlns:ns0='urn:microsoft-dynamics-nav/reports/Standard_Sales_Pro_Forma_Inv/1302/' " w:xpath="/ns0:NavWordReportXmlPart[1]/ns0:Header[1]/ns0:Line[1]/ns0:Tariff[1]" w:storeItemID="{3A270CF5-857E-49EE-BE44-A6CFA5B3469E}" w16sdtdh:storeItemChecksum="VOobUA=="/>
                   </w:sdtPr>
                   <w:sdtContent>
                     <w:tc>
@@ -3916,7 +3968,7 @@
 </file>
 
 <file path=word/endnotes.xml><?xml version="1.0" encoding="utf-8"?>
-<w:endnotes xmlns:wpc="http://schemas.microsoft.com/office/word/2010/wordprocessingCanvas" xmlns:cx="http://schemas.microsoft.com/office/drawing/2014/chartex" xmlns:cx1="http://schemas.microsoft.com/office/drawing/2015/9/8/chartex" xmlns:cx2="http://schemas.microsoft.com/office/drawing/2015/10/21/chartex" xmlns:cx3="http://schemas.microsoft.com/office/drawing/2016/5/9/chartex" xmlns:cx4="http://schemas.microsoft.com/office/drawing/2016/5/10/chartex" xmlns:cx5="http://schemas.microsoft.com/office/drawing/2016/5/11/chartex" xmlns:cx6="http://schemas.microsoft.com/office/drawing/2016/5/12/chartex" xmlns:cx7="http://schemas.microsoft.com/office/drawing/2016/5/13/chartex" xmlns:cx8="http://schemas.microsoft.com/office/drawing/2016/5/14/chartex" xmlns:mc="http://schemas.openxmlformats.org/markup-compatibility/2006" xmlns:aink="http://schemas.microsoft.com/office/drawing/2016/ink" xmlns:am3d="http://schemas.microsoft.com/office/drawing/2017/model3d" xmlns:o="urn:schemas-microsoft-com:office:office" xmlns:oel="http://schemas.microsoft.com/office/2019/extlst" xmlns:r="http://schemas.openxmlformats.org/officeDocument/2006/relationships" xmlns:m="http://schemas.openxmlformats.org/officeDocument/2006/math" xmlns:v="urn:schemas-microsoft-com:vml" xmlns:wp14="http://schemas.microsoft.com/office/word/2010/wordprocessingDrawing" xmlns:wp="http://schemas.openxmlformats.org/drawingml/2006/wordprocessingDrawing" xmlns:w10="urn:schemas-microsoft-com:office:word" xmlns:w="http://schemas.openxmlformats.org/wordprocessingml/2006/main" xmlns:w14="http://schemas.microsoft.com/office/word/2010/wordml" xmlns:w15="http://schemas.microsoft.com/office/word/2012/wordml" xmlns:w16cex="http://schemas.microsoft.com/office/word/2018/wordml/cex" xmlns:w16cid="http://schemas.microsoft.com/office/word/2016/wordml/cid" xmlns:w16="http://schemas.microsoft.com/office/word/2018/wordml" xmlns:w16sdtdh="http://schemas.microsoft.com/office/word/2020/wordml/sdtdatahash" xmlns:w16se="http://schemas.microsoft.com/office/word/2015/wordml/symex" xmlns:wpg="http://schemas.microsoft.com/office/word/2010/wordprocessingGroup" xmlns:wpi="http://schemas.microsoft.com/office/word/2010/wordprocessingInk" xmlns:wne="http://schemas.microsoft.com/office/word/2006/wordml" xmlns:wps="http://schemas.microsoft.com/office/word/2010/wordprocessingShape" mc:Ignorable="w14 w15 w16se w16cid w16 w16cex w16sdtdh wp14">
+<w:endnotes xmlns:wpc="http://schemas.microsoft.com/office/word/2010/wordprocessingCanvas" xmlns:cx="http://schemas.microsoft.com/office/drawing/2014/chartex" xmlns:cx1="http://schemas.microsoft.com/office/drawing/2015/9/8/chartex" xmlns:cx2="http://schemas.microsoft.com/office/drawing/2015/10/21/chartex" xmlns:cx3="http://schemas.microsoft.com/office/drawing/2016/5/9/chartex" xmlns:cx4="http://schemas.microsoft.com/office/drawing/2016/5/10/chartex" xmlns:cx5="http://schemas.microsoft.com/office/drawing/2016/5/11/chartex" xmlns:cx6="http://schemas.microsoft.com/office/drawing/2016/5/12/chartex" xmlns:cx7="http://schemas.microsoft.com/office/drawing/2016/5/13/chartex" xmlns:cx8="http://schemas.microsoft.com/office/drawing/2016/5/14/chartex" xmlns:mc="http://schemas.openxmlformats.org/markup-compatibility/2006" xmlns:aink="http://schemas.microsoft.com/office/drawing/2016/ink" xmlns:am3d="http://schemas.microsoft.com/office/drawing/2017/model3d" xmlns:o="urn:schemas-microsoft-com:office:office" xmlns:oel="http://schemas.microsoft.com/office/2019/extlst" xmlns:r="http://schemas.openxmlformats.org/officeDocument/2006/relationships" xmlns:m="http://schemas.openxmlformats.org/officeDocument/2006/math" xmlns:v="urn:schemas-microsoft-com:vml" xmlns:wp14="http://schemas.microsoft.com/office/word/2010/wordprocessingDrawing" xmlns:wp="http://schemas.openxmlformats.org/drawingml/2006/wordprocessingDrawing" xmlns:w10="urn:schemas-microsoft-com:office:word" xmlns:w="http://schemas.openxmlformats.org/wordprocessingml/2006/main" xmlns:w14="http://schemas.microsoft.com/office/word/2010/wordml" xmlns:w15="http://schemas.microsoft.com/office/word/2012/wordml" xmlns:w16cex="http://schemas.microsoft.com/office/word/2018/wordml/cex" xmlns:w16cid="http://schemas.microsoft.com/office/word/2016/wordml/cid" xmlns:w16="http://schemas.microsoft.com/office/word/2018/wordml" xmlns:w16du="http://schemas.microsoft.com/office/word/2023/wordml/word16du" xmlns:w16sdtdh="http://schemas.microsoft.com/office/word/2020/wordml/sdtdatahash" xmlns:w16se="http://schemas.microsoft.com/office/word/2015/wordml/symex" xmlns:wpg="http://schemas.microsoft.com/office/word/2010/wordprocessingGroup" xmlns:wpi="http://schemas.microsoft.com/office/word/2010/wordprocessingInk" xmlns:wne="http://schemas.microsoft.com/office/word/2006/wordml" xmlns:wps="http://schemas.microsoft.com/office/word/2010/wordprocessingShape" mc:Ignorable="w14 w15 w16se w16cid w16 w16cex w16sdtdh w16du wp14">
   <w:endnote w:type="separator" w:id="-1">
     <w:p>
       <w:pPr>
@@ -3941,7 +3993,7 @@
 </file>
 
 <file path=word/footer1.xml><?xml version="1.0" encoding="utf-8"?>
-<w:ftr xmlns:wpc="http://schemas.microsoft.com/office/word/2010/wordprocessingCanvas" xmlns:cx="http://schemas.microsoft.com/office/drawing/2014/chartex" xmlns:cx1="http://schemas.microsoft.com/office/drawing/2015/9/8/chartex" xmlns:cx2="http://schemas.microsoft.com/office/drawing/2015/10/21/chartex" xmlns:cx3="http://schemas.microsoft.com/office/drawing/2016/5/9/chartex" xmlns:cx4="http://schemas.microsoft.com/office/drawing/2016/5/10/chartex" xmlns:cx5="http://schemas.microsoft.com/office/drawing/2016/5/11/chartex" xmlns:cx6="http://schemas.microsoft.com/office/drawing/2016/5/12/chartex" xmlns:cx7="http://schemas.microsoft.com/office/drawing/2016/5/13/chartex" xmlns:cx8="http://schemas.microsoft.com/office/drawing/2016/5/14/chartex" xmlns:mc="http://schemas.openxmlformats.org/markup-compatibility/2006" xmlns:aink="http://schemas.microsoft.com/office/drawing/2016/ink" xmlns:am3d="http://schemas.microsoft.com/office/drawing/2017/model3d" xmlns:o="urn:schemas-microsoft-com:office:office" xmlns:oel="http://schemas.microsoft.com/office/2019/extlst" xmlns:r="http://schemas.openxmlformats.org/officeDocument/2006/relationships" xmlns:m="http://schemas.openxmlformats.org/officeDocument/2006/math" xmlns:v="urn:schemas-microsoft-com:vml" xmlns:wp14="http://schemas.microsoft.com/office/word/2010/wordprocessingDrawing" xmlns:wp="http://schemas.openxmlformats.org/drawingml/2006/wordprocessingDrawing" xmlns:w10="urn:schemas-microsoft-com:office:word" xmlns:w="http://schemas.openxmlformats.org/wordprocessingml/2006/main" xmlns:w14="http://schemas.microsoft.com/office/word/2010/wordml" xmlns:w15="http://schemas.microsoft.com/office/word/2012/wordml" xmlns:w16cex="http://schemas.microsoft.com/office/word/2018/wordml/cex" xmlns:w16cid="http://schemas.microsoft.com/office/word/2016/wordml/cid" xmlns:w16="http://schemas.microsoft.com/office/word/2018/wordml" xmlns:w16sdtdh="http://schemas.microsoft.com/office/word/2020/wordml/sdtdatahash" xmlns:w16se="http://schemas.microsoft.com/office/word/2015/wordml/symex" xmlns:wpg="http://schemas.microsoft.com/office/word/2010/wordprocessingGroup" xmlns:wpi="http://schemas.microsoft.com/office/word/2010/wordprocessingInk" xmlns:wne="http://schemas.microsoft.com/office/word/2006/wordml" xmlns:wps="http://schemas.microsoft.com/office/word/2010/wordprocessingShape" mc:Ignorable="w14 w15 w16se w16cid w16 w16cex w16sdtdh wp14">
+<w:ftr xmlns:wpc="http://schemas.microsoft.com/office/word/2010/wordprocessingCanvas" xmlns:cx="http://schemas.microsoft.com/office/drawing/2014/chartex" xmlns:cx1="http://schemas.microsoft.com/office/drawing/2015/9/8/chartex" xmlns:cx2="http://schemas.microsoft.com/office/drawing/2015/10/21/chartex" xmlns:cx3="http://schemas.microsoft.com/office/drawing/2016/5/9/chartex" xmlns:cx4="http://schemas.microsoft.com/office/drawing/2016/5/10/chartex" xmlns:cx5="http://schemas.microsoft.com/office/drawing/2016/5/11/chartex" xmlns:cx6="http://schemas.microsoft.com/office/drawing/2016/5/12/chartex" xmlns:cx7="http://schemas.microsoft.com/office/drawing/2016/5/13/chartex" xmlns:cx8="http://schemas.microsoft.com/office/drawing/2016/5/14/chartex" xmlns:mc="http://schemas.openxmlformats.org/markup-compatibility/2006" xmlns:aink="http://schemas.microsoft.com/office/drawing/2016/ink" xmlns:am3d="http://schemas.microsoft.com/office/drawing/2017/model3d" xmlns:o="urn:schemas-microsoft-com:office:office" xmlns:oel="http://schemas.microsoft.com/office/2019/extlst" xmlns:r="http://schemas.openxmlformats.org/officeDocument/2006/relationships" xmlns:m="http://schemas.openxmlformats.org/officeDocument/2006/math" xmlns:v="urn:schemas-microsoft-com:vml" xmlns:wp14="http://schemas.microsoft.com/office/word/2010/wordprocessingDrawing" xmlns:wp="http://schemas.openxmlformats.org/drawingml/2006/wordprocessingDrawing" xmlns:w10="urn:schemas-microsoft-com:office:word" xmlns:w="http://schemas.openxmlformats.org/wordprocessingml/2006/main" xmlns:w14="http://schemas.microsoft.com/office/word/2010/wordml" xmlns:w15="http://schemas.microsoft.com/office/word/2012/wordml" xmlns:w16cex="http://schemas.microsoft.com/office/word/2018/wordml/cex" xmlns:w16cid="http://schemas.microsoft.com/office/word/2016/wordml/cid" xmlns:w16="http://schemas.microsoft.com/office/word/2018/wordml" xmlns:w16du="http://schemas.microsoft.com/office/word/2023/wordml/word16du" xmlns:w16sdtdh="http://schemas.microsoft.com/office/word/2020/wordml/sdtdatahash" xmlns:w16se="http://schemas.microsoft.com/office/word/2015/wordml/symex" xmlns:wpg="http://schemas.microsoft.com/office/word/2010/wordprocessingGroup" xmlns:wpi="http://schemas.microsoft.com/office/word/2010/wordprocessingInk" xmlns:wne="http://schemas.microsoft.com/office/word/2006/wordml" xmlns:wps="http://schemas.microsoft.com/office/word/2010/wordprocessingShape" mc:Ignorable="w14 w15 w16se w16cid w16 w16cex w16sdtdh w16du wp14">
   <w:tbl>
     <w:tblPr>
       <w:tblStyle w:val="Tablaconcuadrcula"/>
@@ -4153,7 +4205,7 @@
 </file>
 
 <file path=word/footnotes.xml><?xml version="1.0" encoding="utf-8"?>
-<w:footnotes xmlns:wpc="http://schemas.microsoft.com/office/word/2010/wordprocessingCanvas" xmlns:cx="http://schemas.microsoft.com/office/drawing/2014/chartex" xmlns:cx1="http://schemas.microsoft.com/office/drawing/2015/9/8/chartex" xmlns:cx2="http://schemas.microsoft.com/office/drawing/2015/10/21/chartex" xmlns:cx3="http://schemas.microsoft.com/office/drawing/2016/5/9/chartex" xmlns:cx4="http://schemas.microsoft.com/office/drawing/2016/5/10/chartex" xmlns:cx5="http://schemas.microsoft.com/office/drawing/2016/5/11/chartex" xmlns:cx6="http://schemas.microsoft.com/office/drawing/2016/5/12/chartex" xmlns:cx7="http://schemas.microsoft.com/office/drawing/2016/5/13/chartex" xmlns:cx8="http://schemas.microsoft.com/office/drawing/2016/5/14/chartex" xmlns:mc="http://schemas.openxmlformats.org/markup-compatibility/2006" xmlns:aink="http://schemas.microsoft.com/office/drawing/2016/ink" xmlns:am3d="http://schemas.microsoft.com/office/drawing/2017/model3d" xmlns:o="urn:schemas-microsoft-com:office:office" xmlns:oel="http://schemas.microsoft.com/office/2019/extlst" xmlns:r="http://schemas.openxmlformats.org/officeDocument/2006/relationships" xmlns:m="http://schemas.openxmlformats.org/officeDocument/2006/math" xmlns:v="urn:schemas-microsoft-com:vml" xmlns:wp14="http://schemas.microsoft.com/office/word/2010/wordprocessingDrawing" xmlns:wp="http://schemas.openxmlformats.org/drawingml/2006/wordprocessingDrawing" xmlns:w10="urn:schemas-microsoft-com:office:word" xmlns:w="http://schemas.openxmlformats.org/wordprocessingml/2006/main" xmlns:w14="http://schemas.microsoft.com/office/word/2010/wordml" xmlns:w15="http://schemas.microsoft.com/office/word/2012/wordml" xmlns:w16cex="http://schemas.microsoft.com/office/word/2018/wordml/cex" xmlns:w16cid="http://schemas.microsoft.com/office/word/2016/wordml/cid" xmlns:w16="http://schemas.microsoft.com/office/word/2018/wordml" xmlns:w16sdtdh="http://schemas.microsoft.com/office/word/2020/wordml/sdtdatahash" xmlns:w16se="http://schemas.microsoft.com/office/word/2015/wordml/symex" xmlns:wpg="http://schemas.microsoft.com/office/word/2010/wordprocessingGroup" xmlns:wpi="http://schemas.microsoft.com/office/word/2010/wordprocessingInk" xmlns:wne="http://schemas.microsoft.com/office/word/2006/wordml" xmlns:wps="http://schemas.microsoft.com/office/word/2010/wordprocessingShape" mc:Ignorable="w14 w15 w16se w16cid w16 w16cex w16sdtdh wp14">
+<w:footnotes xmlns:wpc="http://schemas.microsoft.com/office/word/2010/wordprocessingCanvas" xmlns:cx="http://schemas.microsoft.com/office/drawing/2014/chartex" xmlns:cx1="http://schemas.microsoft.com/office/drawing/2015/9/8/chartex" xmlns:cx2="http://schemas.microsoft.com/office/drawing/2015/10/21/chartex" xmlns:cx3="http://schemas.microsoft.com/office/drawing/2016/5/9/chartex" xmlns:cx4="http://schemas.microsoft.com/office/drawing/2016/5/10/chartex" xmlns:cx5="http://schemas.microsoft.com/office/drawing/2016/5/11/chartex" xmlns:cx6="http://schemas.microsoft.com/office/drawing/2016/5/12/chartex" xmlns:cx7="http://schemas.microsoft.com/office/drawing/2016/5/13/chartex" xmlns:cx8="http://schemas.microsoft.com/office/drawing/2016/5/14/chartex" xmlns:mc="http://schemas.openxmlformats.org/markup-compatibility/2006" xmlns:aink="http://schemas.microsoft.com/office/drawing/2016/ink" xmlns:am3d="http://schemas.microsoft.com/office/drawing/2017/model3d" xmlns:o="urn:schemas-microsoft-com:office:office" xmlns:oel="http://schemas.microsoft.com/office/2019/extlst" xmlns:r="http://schemas.openxmlformats.org/officeDocument/2006/relationships" xmlns:m="http://schemas.openxmlformats.org/officeDocument/2006/math" xmlns:v="urn:schemas-microsoft-com:vml" xmlns:wp14="http://schemas.microsoft.com/office/word/2010/wordprocessingDrawing" xmlns:wp="http://schemas.openxmlformats.org/drawingml/2006/wordprocessingDrawing" xmlns:w10="urn:schemas-microsoft-com:office:word" xmlns:w="http://schemas.openxmlformats.org/wordprocessingml/2006/main" xmlns:w14="http://schemas.microsoft.com/office/word/2010/wordml" xmlns:w15="http://schemas.microsoft.com/office/word/2012/wordml" xmlns:w16cex="http://schemas.microsoft.com/office/word/2018/wordml/cex" xmlns:w16cid="http://schemas.microsoft.com/office/word/2016/wordml/cid" xmlns:w16="http://schemas.microsoft.com/office/word/2018/wordml" xmlns:w16du="http://schemas.microsoft.com/office/word/2023/wordml/word16du" xmlns:w16sdtdh="http://schemas.microsoft.com/office/word/2020/wordml/sdtdatahash" xmlns:w16se="http://schemas.microsoft.com/office/word/2015/wordml/symex" xmlns:wpg="http://schemas.microsoft.com/office/word/2010/wordprocessingGroup" xmlns:wpi="http://schemas.microsoft.com/office/word/2010/wordprocessingInk" xmlns:wne="http://schemas.microsoft.com/office/word/2006/wordml" xmlns:wps="http://schemas.microsoft.com/office/word/2010/wordprocessingShape" mc:Ignorable="w14 w15 w16se w16cid w16 w16cex w16sdtdh w16du wp14">
   <w:footnote w:type="separator" w:id="-1">
     <w:p>
       <w:pPr>
@@ -4178,7 +4230,7 @@
 </file>
 
 <file path=word/header1.xml><?xml version="1.0" encoding="utf-8"?>
-<w:hdr xmlns:a="http://schemas.openxmlformats.org/drawingml/2006/main" xmlns:pic="http://schemas.openxmlformats.org/drawingml/2006/picture" xmlns:wpc="http://schemas.microsoft.com/office/word/2010/wordprocessingCanvas" xmlns:cx="http://schemas.microsoft.com/office/drawing/2014/chartex" xmlns:cx1="http://schemas.microsoft.com/office/drawing/2015/9/8/chartex" xmlns:cx2="http://schemas.microsoft.com/office/drawing/2015/10/21/chartex" xmlns:cx3="http://schemas.microsoft.com/office/drawing/2016/5/9/chartex" xmlns:cx4="http://schemas.microsoft.com/office/drawing/2016/5/10/chartex" xmlns:cx5="http://schemas.microsoft.com/office/drawing/2016/5/11/chartex" xmlns:cx6="http://schemas.microsoft.com/office/drawing/2016/5/12/chartex" xmlns:cx7="http://schemas.microsoft.com/office/drawing/2016/5/13/chartex" xmlns:cx8="http://schemas.microsoft.com/office/drawing/2016/5/14/chartex" xmlns:mc="http://schemas.openxmlformats.org/markup-compatibility/2006" xmlns:aink="http://schemas.microsoft.com/office/drawing/2016/ink" xmlns:am3d="http://schemas.microsoft.com/office/drawing/2017/model3d" xmlns:o="urn:schemas-microsoft-com:office:office" xmlns:oel="http://schemas.microsoft.com/office/2019/extlst" xmlns:r="http://schemas.openxmlformats.org/officeDocument/2006/relationships" xmlns:m="http://schemas.openxmlformats.org/officeDocument/2006/math" xmlns:v="urn:schemas-microsoft-com:vml" xmlns:wp14="http://schemas.microsoft.com/office/word/2010/wordprocessingDrawing" xmlns:wp="http://schemas.openxmlformats.org/drawingml/2006/wordprocessingDrawing" xmlns:w10="urn:schemas-microsoft-com:office:word" xmlns:w="http://schemas.openxmlformats.org/wordprocessingml/2006/main" xmlns:w14="http://schemas.microsoft.com/office/word/2010/wordml" xmlns:w15="http://schemas.microsoft.com/office/word/2012/wordml" xmlns:w16cex="http://schemas.microsoft.com/office/word/2018/wordml/cex" xmlns:w16cid="http://schemas.microsoft.com/office/word/2016/wordml/cid" xmlns:w16="http://schemas.microsoft.com/office/word/2018/wordml" xmlns:w16sdtdh="http://schemas.microsoft.com/office/word/2020/wordml/sdtdatahash" xmlns:w16se="http://schemas.microsoft.com/office/word/2015/wordml/symex" xmlns:wpg="http://schemas.microsoft.com/office/word/2010/wordprocessingGroup" xmlns:wpi="http://schemas.microsoft.com/office/word/2010/wordprocessingInk" xmlns:wne="http://schemas.microsoft.com/office/word/2006/wordml" xmlns:wps="http://schemas.microsoft.com/office/word/2010/wordprocessingShape" mc:Ignorable="w14 w15 w16se w16cid w16 w16cex w16sdtdh wp14">
+<w:hdr xmlns:a="http://schemas.openxmlformats.org/drawingml/2006/main" xmlns:pic="http://schemas.openxmlformats.org/drawingml/2006/picture" xmlns:wpc="http://schemas.microsoft.com/office/word/2010/wordprocessingCanvas" xmlns:cx="http://schemas.microsoft.com/office/drawing/2014/chartex" xmlns:cx1="http://schemas.microsoft.com/office/drawing/2015/9/8/chartex" xmlns:cx2="http://schemas.microsoft.com/office/drawing/2015/10/21/chartex" xmlns:cx3="http://schemas.microsoft.com/office/drawing/2016/5/9/chartex" xmlns:cx4="http://schemas.microsoft.com/office/drawing/2016/5/10/chartex" xmlns:cx5="http://schemas.microsoft.com/office/drawing/2016/5/11/chartex" xmlns:cx6="http://schemas.microsoft.com/office/drawing/2016/5/12/chartex" xmlns:cx7="http://schemas.microsoft.com/office/drawing/2016/5/13/chartex" xmlns:cx8="http://schemas.microsoft.com/office/drawing/2016/5/14/chartex" xmlns:mc="http://schemas.openxmlformats.org/markup-compatibility/2006" xmlns:aink="http://schemas.microsoft.com/office/drawing/2016/ink" xmlns:am3d="http://schemas.microsoft.com/office/drawing/2017/model3d" xmlns:o="urn:schemas-microsoft-com:office:office" xmlns:oel="http://schemas.microsoft.com/office/2019/extlst" xmlns:r="http://schemas.openxmlformats.org/officeDocument/2006/relationships" xmlns:m="http://schemas.openxmlformats.org/officeDocument/2006/math" xmlns:v="urn:schemas-microsoft-com:vml" xmlns:wp14="http://schemas.microsoft.com/office/word/2010/wordprocessingDrawing" xmlns:wp="http://schemas.openxmlformats.org/drawingml/2006/wordprocessingDrawing" xmlns:w10="urn:schemas-microsoft-com:office:word" xmlns:w="http://schemas.openxmlformats.org/wordprocessingml/2006/main" xmlns:w14="http://schemas.microsoft.com/office/word/2010/wordml" xmlns:w15="http://schemas.microsoft.com/office/word/2012/wordml" xmlns:w16cex="http://schemas.microsoft.com/office/word/2018/wordml/cex" xmlns:w16cid="http://schemas.microsoft.com/office/word/2016/wordml/cid" xmlns:w16="http://schemas.microsoft.com/office/word/2018/wordml" xmlns:w16du="http://schemas.microsoft.com/office/word/2023/wordml/word16du" xmlns:w16sdtdh="http://schemas.microsoft.com/office/word/2020/wordml/sdtdatahash" xmlns:w16se="http://schemas.microsoft.com/office/word/2015/wordml/symex" xmlns:wpg="http://schemas.microsoft.com/office/word/2010/wordprocessingGroup" xmlns:wpi="http://schemas.microsoft.com/office/word/2010/wordprocessingInk" xmlns:wne="http://schemas.microsoft.com/office/word/2006/wordml" xmlns:wps="http://schemas.microsoft.com/office/word/2010/wordprocessingShape" mc:Ignorable="w14 w15 w16se w16cid w16 w16cex w16sdtdh w16du wp14">
   <w:tbl>
     <w:tblPr>
       <w:tblStyle w:val="Tablaconcuadrcula"/>
@@ -4570,7 +4622,7 @@
 </file>
 
 <file path=word/styles.xml><?xml version="1.0" encoding="utf-8"?>
-<w:styles xmlns:mc="http://schemas.openxmlformats.org/markup-compatibility/2006" xmlns:r="http://schemas.openxmlformats.org/officeDocument/2006/relationships" xmlns:w="http://schemas.openxmlformats.org/wordprocessingml/2006/main" xmlns:w14="http://schemas.microsoft.com/office/word/2010/wordml" xmlns:w15="http://schemas.microsoft.com/office/word/2012/wordml" xmlns:w16cex="http://schemas.microsoft.com/office/word/2018/wordml/cex" xmlns:w16cid="http://schemas.microsoft.com/office/word/2016/wordml/cid" xmlns:w16="http://schemas.microsoft.com/office/word/2018/wordml" xmlns:w16sdtdh="http://schemas.microsoft.com/office/word/2020/wordml/sdtdatahash" xmlns:w16se="http://schemas.microsoft.com/office/word/2015/wordml/symex" mc:Ignorable="w14 w15 w16se w16cid w16 w16cex w16sdtdh">
+<w:styles xmlns:mc="http://schemas.openxmlformats.org/markup-compatibility/2006" xmlns:r="http://schemas.openxmlformats.org/officeDocument/2006/relationships" xmlns:w="http://schemas.openxmlformats.org/wordprocessingml/2006/main" xmlns:w14="http://schemas.microsoft.com/office/word/2010/wordml" xmlns:w15="http://schemas.microsoft.com/office/word/2012/wordml" xmlns:w16cex="http://schemas.microsoft.com/office/word/2018/wordml/cex" xmlns:w16cid="http://schemas.microsoft.com/office/word/2016/wordml/cid" xmlns:w16="http://schemas.microsoft.com/office/word/2018/wordml" xmlns:w16du="http://schemas.microsoft.com/office/word/2023/wordml/word16du" xmlns:w16sdtdh="http://schemas.microsoft.com/office/word/2020/wordml/sdtdatahash" xmlns:w16se="http://schemas.microsoft.com/office/word/2015/wordml/symex" mc:Ignorable="w14 w15 w16se w16cid w16 w16cex w16sdtdh w16du">
   <w:docDefaults>
     <w:rPrDefault>
       <w:rPr>
@@ -5193,7 +5245,7 @@
 </file>
 
 <file path=word/glossary/document.xml><?xml version="1.0" encoding="utf-8"?>
-<w:glossaryDocument xmlns:wpc="http://schemas.microsoft.com/office/word/2010/wordprocessingCanvas" xmlns:cx="http://schemas.microsoft.com/office/drawing/2014/chartex" xmlns:cx1="http://schemas.microsoft.com/office/drawing/2015/9/8/chartex" xmlns:cx2="http://schemas.microsoft.com/office/drawing/2015/10/21/chartex" xmlns:cx3="http://schemas.microsoft.com/office/drawing/2016/5/9/chartex" xmlns:cx4="http://schemas.microsoft.com/office/drawing/2016/5/10/chartex" xmlns:cx5="http://schemas.microsoft.com/office/drawing/2016/5/11/chartex" xmlns:cx6="http://schemas.microsoft.com/office/drawing/2016/5/12/chartex" xmlns:cx7="http://schemas.microsoft.com/office/drawing/2016/5/13/chartex" xmlns:cx8="http://schemas.microsoft.com/office/drawing/2016/5/14/chartex" xmlns:mc="http://schemas.openxmlformats.org/markup-compatibility/2006" xmlns:aink="http://schemas.microsoft.com/office/drawing/2016/ink" xmlns:am3d="http://schemas.microsoft.com/office/drawing/2017/model3d" xmlns:o="urn:schemas-microsoft-com:office:office" xmlns:oel="http://schemas.microsoft.com/office/2019/extlst" xmlns:r="http://schemas.openxmlformats.org/officeDocument/2006/relationships" xmlns:m="http://schemas.openxmlformats.org/officeDocument/2006/math" xmlns:v="urn:schemas-microsoft-com:vml" xmlns:wp14="http://schemas.microsoft.com/office/word/2010/wordprocessingDrawing" xmlns:wp="http://schemas.openxmlformats.org/drawingml/2006/wordprocessingDrawing" xmlns:w10="urn:schemas-microsoft-com:office:word" xmlns:w="http://schemas.openxmlformats.org/wordprocessingml/2006/main" xmlns:w14="http://schemas.microsoft.com/office/word/2010/wordml" xmlns:w15="http://schemas.microsoft.com/office/word/2012/wordml" xmlns:w16cex="http://schemas.microsoft.com/office/word/2018/wordml/cex" xmlns:w16cid="http://schemas.microsoft.com/office/word/2016/wordml/cid" xmlns:w16="http://schemas.microsoft.com/office/word/2018/wordml" xmlns:w16sdtdh="http://schemas.microsoft.com/office/word/2020/wordml/sdtdatahash" xmlns:w16se="http://schemas.microsoft.com/office/word/2015/wordml/symex" xmlns:wpg="http://schemas.microsoft.com/office/word/2010/wordprocessingGroup" xmlns:wpi="http://schemas.microsoft.com/office/word/2010/wordprocessingInk" xmlns:wne="http://schemas.microsoft.com/office/word/2006/wordml" xmlns:wps="http://schemas.microsoft.com/office/word/2010/wordprocessingShape" mc:Ignorable="w14 w15 w16se w16cid w16 w16cex w16sdtdh wp14">
+<w:glossaryDocument xmlns:wpc="http://schemas.microsoft.com/office/word/2010/wordprocessingCanvas" xmlns:cx="http://schemas.microsoft.com/office/drawing/2014/chartex" xmlns:cx1="http://schemas.microsoft.com/office/drawing/2015/9/8/chartex" xmlns:cx2="http://schemas.microsoft.com/office/drawing/2015/10/21/chartex" xmlns:cx3="http://schemas.microsoft.com/office/drawing/2016/5/9/chartex" xmlns:cx4="http://schemas.microsoft.com/office/drawing/2016/5/10/chartex" xmlns:cx5="http://schemas.microsoft.com/office/drawing/2016/5/11/chartex" xmlns:cx6="http://schemas.microsoft.com/office/drawing/2016/5/12/chartex" xmlns:cx7="http://schemas.microsoft.com/office/drawing/2016/5/13/chartex" xmlns:cx8="http://schemas.microsoft.com/office/drawing/2016/5/14/chartex" xmlns:mc="http://schemas.openxmlformats.org/markup-compatibility/2006" xmlns:aink="http://schemas.microsoft.com/office/drawing/2016/ink" xmlns:am3d="http://schemas.microsoft.com/office/drawing/2017/model3d" xmlns:o="urn:schemas-microsoft-com:office:office" xmlns:oel="http://schemas.microsoft.com/office/2019/extlst" xmlns:r="http://schemas.openxmlformats.org/officeDocument/2006/relationships" xmlns:m="http://schemas.openxmlformats.org/officeDocument/2006/math" xmlns:v="urn:schemas-microsoft-com:vml" xmlns:wp14="http://schemas.microsoft.com/office/word/2010/wordprocessingDrawing" xmlns:wp="http://schemas.openxmlformats.org/drawingml/2006/wordprocessingDrawing" xmlns:w10="urn:schemas-microsoft-com:office:word" xmlns:w="http://schemas.openxmlformats.org/wordprocessingml/2006/main" xmlns:w14="http://schemas.microsoft.com/office/word/2010/wordml" xmlns:w15="http://schemas.microsoft.com/office/word/2012/wordml" xmlns:w16cex="http://schemas.microsoft.com/office/word/2018/wordml/cex" xmlns:w16cid="http://schemas.microsoft.com/office/word/2016/wordml/cid" xmlns:w16="http://schemas.microsoft.com/office/word/2018/wordml" xmlns:w16du="http://schemas.microsoft.com/office/word/2023/wordml/word16du" xmlns:w16sdtdh="http://schemas.microsoft.com/office/word/2020/wordml/sdtdatahash" xmlns:w16se="http://schemas.microsoft.com/office/word/2015/wordml/symex" xmlns:wpg="http://schemas.microsoft.com/office/word/2010/wordprocessingGroup" xmlns:wpi="http://schemas.microsoft.com/office/word/2010/wordprocessingInk" xmlns:wne="http://schemas.microsoft.com/office/word/2006/wordml" xmlns:wps="http://schemas.microsoft.com/office/word/2010/wordprocessingShape" mc:Ignorable="w14 w15 w16se w16cid w16 w16cex w16sdtdh w16du wp14">
   <w:docParts>
     <w:docPart>
       <w:docPartPr>
@@ -6966,7 +7018,7 @@
 </file>
 
 <file path=word/glossary/fontTable.xml><?xml version="1.0" encoding="utf-8"?>
-<w:fonts xmlns:mc="http://schemas.openxmlformats.org/markup-compatibility/2006" xmlns:r="http://schemas.openxmlformats.org/officeDocument/2006/relationships" xmlns:w="http://schemas.openxmlformats.org/wordprocessingml/2006/main" xmlns:w14="http://schemas.microsoft.com/office/word/2010/wordml" xmlns:w15="http://schemas.microsoft.com/office/word/2012/wordml" xmlns:w16cex="http://schemas.microsoft.com/office/word/2018/wordml/cex" xmlns:w16cid="http://schemas.microsoft.com/office/word/2016/wordml/cid" xmlns:w16="http://schemas.microsoft.com/office/word/2018/wordml" xmlns:w16sdtdh="http://schemas.microsoft.com/office/word/2020/wordml/sdtdatahash" xmlns:w16se="http://schemas.microsoft.com/office/word/2015/wordml/symex" mc:Ignorable="w14 w15 w16se w16cid w16 w16cex w16sdtdh">
+<w:fonts xmlns:mc="http://schemas.openxmlformats.org/markup-compatibility/2006" xmlns:r="http://schemas.openxmlformats.org/officeDocument/2006/relationships" xmlns:w="http://schemas.openxmlformats.org/wordprocessingml/2006/main" xmlns:w14="http://schemas.microsoft.com/office/word/2010/wordml" xmlns:w15="http://schemas.microsoft.com/office/word/2012/wordml" xmlns:w16cex="http://schemas.microsoft.com/office/word/2018/wordml/cex" xmlns:w16cid="http://schemas.microsoft.com/office/word/2016/wordml/cid" xmlns:w16="http://schemas.microsoft.com/office/word/2018/wordml" xmlns:w16du="http://schemas.microsoft.com/office/word/2023/wordml/word16du" xmlns:w16sdtdh="http://schemas.microsoft.com/office/word/2020/wordml/sdtdatahash" xmlns:w16se="http://schemas.microsoft.com/office/word/2015/wordml/symex" mc:Ignorable="w14 w15 w16se w16cid w16 w16cex w16sdtdh w16du">
   <w:font w:name="Calibri">
     <w:panose1 w:val="020F0502020204030204"/>
     <w:charset w:val="00"/>
@@ -7018,7 +7070,7 @@
 </file>
 
 <file path=word/glossary/settings.xml><?xml version="1.0" encoding="utf-8"?>
-<w:settings xmlns:mc="http://schemas.openxmlformats.org/markup-compatibility/2006" xmlns:o="urn:schemas-microsoft-com:office:office" xmlns:r="http://schemas.openxmlformats.org/officeDocument/2006/relationships" xmlns:m="http://schemas.openxmlformats.org/officeDocument/2006/math" xmlns:v="urn:schemas-microsoft-com:vml" xmlns:w10="urn:schemas-microsoft-com:office:word" xmlns:w="http://schemas.openxmlformats.org/wordprocessingml/2006/main" xmlns:w14="http://schemas.microsoft.com/office/word/2010/wordml" xmlns:w15="http://schemas.microsoft.com/office/word/2012/wordml" xmlns:w16cex="http://schemas.microsoft.com/office/word/2018/wordml/cex" xmlns:w16cid="http://schemas.microsoft.com/office/word/2016/wordml/cid" xmlns:w16="http://schemas.microsoft.com/office/word/2018/wordml" xmlns:w16sdtdh="http://schemas.microsoft.com/office/word/2020/wordml/sdtdatahash" xmlns:w16se="http://schemas.microsoft.com/office/word/2015/wordml/symex" xmlns:sl="http://schemas.openxmlformats.org/schemaLibrary/2006/main" mc:Ignorable="w14 w15 w16se w16cid w16 w16cex w16sdtdh">
+<w:settings xmlns:mc="http://schemas.openxmlformats.org/markup-compatibility/2006" xmlns:o="urn:schemas-microsoft-com:office:office" xmlns:r="http://schemas.openxmlformats.org/officeDocument/2006/relationships" xmlns:m="http://schemas.openxmlformats.org/officeDocument/2006/math" xmlns:v="urn:schemas-microsoft-com:vml" xmlns:w10="urn:schemas-microsoft-com:office:word" xmlns:w="http://schemas.openxmlformats.org/wordprocessingml/2006/main" xmlns:w14="http://schemas.microsoft.com/office/word/2010/wordml" xmlns:w15="http://schemas.microsoft.com/office/word/2012/wordml" xmlns:w16cex="http://schemas.microsoft.com/office/word/2018/wordml/cex" xmlns:w16cid="http://schemas.microsoft.com/office/word/2016/wordml/cid" xmlns:w16="http://schemas.microsoft.com/office/word/2018/wordml" xmlns:w16du="http://schemas.microsoft.com/office/word/2023/wordml/word16du" xmlns:w16sdtdh="http://schemas.microsoft.com/office/word/2020/wordml/sdtdatahash" xmlns:w16se="http://schemas.microsoft.com/office/word/2015/wordml/symex" xmlns:sl="http://schemas.openxmlformats.org/schemaLibrary/2006/main" mc:Ignorable="w14 w15 w16se w16cid w16 w16cex w16sdtdh w16du">
   <w:view w:val="normal"/>
   <w:defaultTabStop w:val="1304"/>
   <w:hyphenationZone w:val="425"/>
@@ -7064,6 +7116,7 @@
     <w:rsid w:val="007364B9"/>
     <w:rsid w:val="007933D0"/>
     <w:rsid w:val="007C1CFD"/>
+    <w:rsid w:val="008E78F3"/>
     <w:rsid w:val="00974F5F"/>
     <w:rsid w:val="0099677D"/>
     <w:rsid w:val="00996F39"/>
@@ -7108,7 +7161,7 @@
 </file>
 
 <file path=word/glossary/styles.xml><?xml version="1.0" encoding="utf-8"?>
-<w:styles xmlns:mc="http://schemas.openxmlformats.org/markup-compatibility/2006" xmlns:r="http://schemas.openxmlformats.org/officeDocument/2006/relationships" xmlns:w="http://schemas.openxmlformats.org/wordprocessingml/2006/main" xmlns:w14="http://schemas.microsoft.com/office/word/2010/wordml" xmlns:w15="http://schemas.microsoft.com/office/word/2012/wordml" xmlns:w16cex="http://schemas.microsoft.com/office/word/2018/wordml/cex" xmlns:w16cid="http://schemas.microsoft.com/office/word/2016/wordml/cid" xmlns:w16="http://schemas.microsoft.com/office/word/2018/wordml" xmlns:w16sdtdh="http://schemas.microsoft.com/office/word/2020/wordml/sdtdatahash" xmlns:w16se="http://schemas.microsoft.com/office/word/2015/wordml/symex" mc:Ignorable="w14 w15 w16se w16cid w16 w16cex w16sdtdh">
+<w:styles xmlns:mc="http://schemas.openxmlformats.org/markup-compatibility/2006" xmlns:r="http://schemas.openxmlformats.org/officeDocument/2006/relationships" xmlns:w="http://schemas.openxmlformats.org/wordprocessingml/2006/main" xmlns:w14="http://schemas.microsoft.com/office/word/2010/wordml" xmlns:w15="http://schemas.microsoft.com/office/word/2012/wordml" xmlns:w16cex="http://schemas.microsoft.com/office/word/2018/wordml/cex" xmlns:w16cid="http://schemas.microsoft.com/office/word/2016/wordml/cid" xmlns:w16="http://schemas.microsoft.com/office/word/2018/wordml" xmlns:w16du="http://schemas.microsoft.com/office/word/2023/wordml/word16du" xmlns:w16sdtdh="http://schemas.microsoft.com/office/word/2020/wordml/sdtdatahash" xmlns:w16se="http://schemas.microsoft.com/office/word/2015/wordml/symex" mc:Ignorable="w14 w15 w16se w16cid w16 w16cex w16sdtdh w16du">
   <w:docDefaults>
     <w:rPrDefault>
       <w:rPr>
@@ -8845,7 +8898,7 @@
 </file>
 
 <file path=word/glossary/webSettings.xml><?xml version="1.0" encoding="utf-8"?>
-<w:webSettings xmlns:mc="http://schemas.openxmlformats.org/markup-compatibility/2006" xmlns:r="http://schemas.openxmlformats.org/officeDocument/2006/relationships" xmlns:w="http://schemas.openxmlformats.org/wordprocessingml/2006/main" xmlns:w14="http://schemas.microsoft.com/office/word/2010/wordml" xmlns:w15="http://schemas.microsoft.com/office/word/2012/wordml" xmlns:w16cex="http://schemas.microsoft.com/office/word/2018/wordml/cex" xmlns:w16cid="http://schemas.microsoft.com/office/word/2016/wordml/cid" xmlns:w16="http://schemas.microsoft.com/office/word/2018/wordml" xmlns:w16sdtdh="http://schemas.microsoft.com/office/word/2020/wordml/sdtdatahash" xmlns:w16se="http://schemas.microsoft.com/office/word/2015/wordml/symex" mc:Ignorable="w14 w15 w16se w16cid w16 w16cex w16sdtdh">
+<w:webSettings xmlns:mc="http://schemas.openxmlformats.org/markup-compatibility/2006" xmlns:r="http://schemas.openxmlformats.org/officeDocument/2006/relationships" xmlns:w="http://schemas.openxmlformats.org/wordprocessingml/2006/main" xmlns:w14="http://schemas.microsoft.com/office/word/2010/wordml" xmlns:w15="http://schemas.microsoft.com/office/word/2012/wordml" xmlns:w16cex="http://schemas.microsoft.com/office/word/2018/wordml/cex" xmlns:w16cid="http://schemas.microsoft.com/office/word/2016/wordml/cid" xmlns:w16="http://schemas.microsoft.com/office/word/2018/wordml" xmlns:w16du="http://schemas.microsoft.com/office/word/2023/wordml/word16du" xmlns:w16sdtdh="http://schemas.microsoft.com/office/word/2020/wordml/sdtdatahash" xmlns:w16se="http://schemas.microsoft.com/office/word/2015/wordml/symex" mc:Ignorable="w14 w15 w16se w16cid w16 w16cex w16sdtdh w16du">
   <w:optimizeForBrowser/>
   <w:allowPNG/>
 </w:webSettings>
@@ -9278,9 +9331,13 @@
  
          < S h i p _ t o _ C o n t a c > S h i p _ t o _ C o n t a c < / S h i p _ t o _ C o n t a c >   
+         < S h i p _ t o _ C o u n t y > S h i p _ t o _ C o u n t y < / S h i p _ t o _ C o u n t y > + 
          < S h i p _ t o _ N a m e > S h i p _ t o _ N a m e < / S h i p _ t o _ N a m e >   
          < S h i p _ t o _ N a m e _ 2 > S h i p _ t o _ N a m e _ 2 < / S h i p _ t o _ N a m e _ 2 > + 
+         < S h i p _ t o _ P o s t _ C o d e > S h i p _ t o _ P o s t _ C o d e < / S h i p _ t o _ P o s t _ C o d e >   
          < S h o w W o r k D e s c r i p t i o n > S h o w W o r k D e s c r i p t i o n < / S h o w W o r k D e s c r i p t i o n >   

</xml_diff>

<commit_message>
Pro Forma Invoice Update
</commit_message>
<xml_diff>
--- a/src/ReportExt/ProFormaInvoice.docx
+++ b/src/ReportExt/ProFormaInvoice.docx
@@ -21,9 +21,9 @@
         <w:tblLook w:val="04A0" w:firstRow="1" w:lastRow="0" w:firstColumn="1" w:lastColumn="0" w:noHBand="0" w:noVBand="1"/>
       </w:tblPr>
       <w:tblGrid>
-        <w:gridCol w:w="3545"/>
-        <w:gridCol w:w="3118"/>
-        <w:gridCol w:w="3970"/>
+        <w:gridCol w:w="2695"/>
+        <w:gridCol w:w="4961"/>
+        <w:gridCol w:w="2977"/>
       </w:tblGrid>
       <w:tr>
         <w:trPr>
@@ -31,7 +31,7 @@
         </w:trPr>
         <w:tc>
           <w:tcPr>
-            <w:tcW w:w="1667" w:type="pct"/>
+            <w:tcW w:w="1267" w:type="pct"/>
           </w:tcPr>
           <w:p>
             <w:pPr>
@@ -59,7 +59,7 @@
         </w:tc>
         <w:tc>
           <w:tcPr>
-            <w:tcW w:w="1466" w:type="pct"/>
+            <w:tcW w:w="2333" w:type="pct"/>
           </w:tcPr>
           <w:p>
             <w:pPr>
@@ -85,7 +85,7 @@
         </w:tc>
         <w:tc>
           <w:tcPr>
-            <w:tcW w:w="1867" w:type="pct"/>
+            <w:tcW w:w="1400" w:type="pct"/>
           </w:tcPr>
           <w:p>
             <w:pPr>
@@ -106,15 +106,15 @@
         </w:trPr>
         <w:tc>
           <w:tcPr>
-            <w:tcW w:w="1667" w:type="pct"/>
+            <w:tcW w:w="1267" w:type="pct"/>
           </w:tcPr>
           <w:p>
             <w:pPr>
               <w:pStyle w:val="Sinespaciado"/>
               <w:rPr>
                 <w:rFonts w:ascii="Garamond" w:hAnsi="Garamond"/>
-                <w:sz w:val="18"/>
-                <w:szCs w:val="18"/>
+                <w:sz w:val="16"/>
+                <w:szCs w:val="16"/>
               </w:rPr>
             </w:pPr>
             <w:sdt>
@@ -123,14 +123,14 @@
                   <w:rFonts w:ascii="Garamond" w:hAnsi="Garamond"/>
                   <w:b/>
                   <w:bCs/>
-                  <w:sz w:val="18"/>
-                  <w:szCs w:val="18"/>
+                  <w:sz w:val="16"/>
+                  <w:szCs w:val="16"/>
                 </w:rPr>
                 <w:alias w:val="#Nav: /Header/CustomerAddress1"/>
                 <w:tag w:val="#Nav: Standard_Sales_Pro_Forma_Inv/1302"/>
                 <w:id w:val="-346637227"/>
                 <w:placeholder>
-                  <w:docPart w:val="E04D7952A55240FFB3818B6DEC3771A2"/>
+                  <w:docPart w:val="84E5919F6686418F8AC9000D8E1E0DC5"/>
                 </w:placeholder>
                 <w:dataBinding w:prefixMappings="xmlns:ns0='urn:microsoft-dynamics-nav/reports/Standard_Sales_Pro_Forma_Inv/1302/'" w:xpath="/ns0:NavWordReportXmlPart[1]/ns0:Header[1]/ns0:CustomerAddress1[1]" w:storeItemID="{3A270CF5-857E-49EE-BE44-A6CFA5B3469E}"/>
                 <w:text/>
@@ -145,8 +145,8 @@
                 <w:r>
                   <w:rPr>
                     <w:rFonts w:ascii="Garamond" w:hAnsi="Garamond"/>
-                    <w:sz w:val="18"/>
-                    <w:szCs w:val="18"/>
+                    <w:sz w:val="16"/>
+                    <w:szCs w:val="16"/>
                   </w:rPr>
                   <w:t>CustomerAddress1</w:t>
                 </w:r>
@@ -158,35 +158,38 @@
           <w:sdtPr>
             <w:rPr>
               <w:rFonts w:ascii="Garamond" w:hAnsi="Garamond"/>
-              <w:sz w:val="18"/>
-              <w:szCs w:val="18"/>
-            </w:rPr>
-            <w:id w:val="1820071881"/>
+              <w:sz w:val="16"/>
+              <w:szCs w:val="16"/>
+            </w:rPr>
+            <w:id w:val="1432084291"/>
             <w:placeholder>
               <w:docPart w:val="DefaultPlaceholder_-1854013440"/>
             </w:placeholder>
-            <w15:dataBinding w:prefixMappings="xmlns:ns0='urn:microsoft-dynamics-nav/reports/Standard_Sales_Pro_Forma_Inv/1302/' " w:xpath="/ns0:NavWordReportXmlPart[1]/ns0:Header[1]/ns0:Ship_to_Name[1]" w:storeItemID="{3A270CF5-857E-49EE-BE44-A6CFA5B3469E}" w16sdtdh:storeItemChecksum="JPboqw=="/>
+            <w15:dataBinding w:prefixMappings="xmlns:ns0='urn:microsoft-dynamics-nav/reports/Standard_Sales_Pro_Forma_Inv/1302/' " w:xpath="/ns0:NavWordReportXmlPart[1]/ns0:Header[1]/ns0:Ship_to_Name[1]" w:storeItemID="{3A270CF5-857E-49EE-BE44-A6CFA5B3469E}" w16sdtdh:storeItemChecksum="raY44Q=="/>
           </w:sdtPr>
           <w:sdtContent>
             <w:tc>
               <w:tcPr>
-                <w:tcW w:w="1466" w:type="pct"/>
+                <w:tcW w:w="2333" w:type="pct"/>
               </w:tcPr>
               <w:p>
                 <w:pPr>
                   <w:pStyle w:val="Sinespaciado"/>
+                  <w:tabs>
+                    <w:tab w:val="left" w:pos="1764"/>
+                  </w:tabs>
                   <w:rPr>
                     <w:rFonts w:ascii="Garamond" w:hAnsi="Garamond"/>
-                    <w:sz w:val="18"/>
-                    <w:szCs w:val="18"/>
+                    <w:sz w:val="16"/>
+                    <w:szCs w:val="16"/>
                   </w:rPr>
                 </w:pPr>
                 <w:proofErr w:type="spellStart"/>
                 <w:r>
                   <w:rPr>
                     <w:rFonts w:ascii="Garamond" w:hAnsi="Garamond"/>
-                    <w:sz w:val="18"/>
-                    <w:szCs w:val="18"/>
+                    <w:sz w:val="16"/>
+                    <w:szCs w:val="16"/>
                   </w:rPr>
                   <w:t>Ship_to_Name</w:t>
                 </w:r>
@@ -197,7 +200,7 @@
         </w:sdt>
         <w:tc>
           <w:tcPr>
-            <w:tcW w:w="1867" w:type="pct"/>
+            <w:tcW w:w="1400" w:type="pct"/>
           </w:tcPr>
           <w:p>
             <w:pPr>
@@ -207,22 +210,22 @@
                 <w:rFonts w:ascii="Garamond" w:hAnsi="Garamond"/>
                 <w:b/>
                 <w:bCs/>
-                <w:sz w:val="18"/>
-                <w:szCs w:val="18"/>
+                <w:sz w:val="16"/>
+                <w:szCs w:val="16"/>
               </w:rPr>
             </w:pPr>
             <w:sdt>
               <w:sdtPr>
                 <w:rPr>
                   <w:rFonts w:ascii="Garamond" w:hAnsi="Garamond"/>
-                  <w:sz w:val="18"/>
-                  <w:szCs w:val="18"/>
+                  <w:sz w:val="16"/>
+                  <w:szCs w:val="16"/>
                 </w:rPr>
                 <w:alias w:val="#Nav: /Header/CompanyAddress1"/>
                 <w:tag w:val="#Nav: Standard_Sales_Pro_Forma_Inv/1302"/>
                 <w:id w:val="-1171950695"/>
                 <w:placeholder>
-                  <w:docPart w:val="BDE720DBE5A149A0A4F71C3270CFE7C3"/>
+                  <w:docPart w:val="07B26D8CA6114965874708C10A7D070D"/>
                 </w:placeholder>
                 <w:dataBinding w:prefixMappings="xmlns:ns0='urn:microsoft-dynamics-nav/reports/Standard_Sales_Pro_Forma_Inv/1302/'" w:xpath="/ns0:NavWordReportXmlPart[1]/ns0:Header[1]/ns0:CompanyAddress1[1]" w:storeItemID="{3A270CF5-857E-49EE-BE44-A6CFA5B3469E}"/>
                 <w:text/>
@@ -231,8 +234,8 @@
                 <w:r>
                   <w:rPr>
                     <w:rFonts w:ascii="Garamond" w:hAnsi="Garamond"/>
-                    <w:sz w:val="18"/>
-                    <w:szCs w:val="18"/>
+                    <w:sz w:val="16"/>
+                    <w:szCs w:val="16"/>
                   </w:rPr>
                   <w:t>CompanyAddress1</w:t>
                 </w:r>
@@ -247,29 +250,29 @@
         </w:trPr>
         <w:tc>
           <w:tcPr>
-            <w:tcW w:w="1667" w:type="pct"/>
+            <w:tcW w:w="1267" w:type="pct"/>
           </w:tcPr>
           <w:p>
             <w:pPr>
               <w:pStyle w:val="Sinespaciado"/>
               <w:rPr>
                 <w:rFonts w:ascii="Garamond" w:hAnsi="Garamond"/>
-                <w:sz w:val="18"/>
-                <w:szCs w:val="18"/>
+                <w:sz w:val="16"/>
+                <w:szCs w:val="16"/>
               </w:rPr>
             </w:pPr>
             <w:sdt>
               <w:sdtPr>
                 <w:rPr>
                   <w:rFonts w:ascii="Garamond" w:hAnsi="Garamond"/>
-                  <w:sz w:val="18"/>
-                  <w:szCs w:val="18"/>
+                  <w:sz w:val="16"/>
+                  <w:szCs w:val="16"/>
                 </w:rPr>
                 <w:alias w:val="#Nav: /Header/CustomerAddress2"/>
                 <w:tag w:val="#Nav: Standard_Sales_Pro_Forma_Inv/1302"/>
                 <w:id w:val="2121793087"/>
                 <w:placeholder>
-                  <w:docPart w:val="E61F4EEC522A43FB844AB43D51D19BD5"/>
+                  <w:docPart w:val="202643BD9FA94E78BD9FFD7F0FB9601A"/>
                 </w:placeholder>
                 <w:dataBinding w:prefixMappings="xmlns:ns0='urn:microsoft-dynamics-nav/reports/Standard_Sales_Pro_Forma_Inv/1302/'" w:xpath="/ns0:NavWordReportXmlPart[1]/ns0:Header[1]/ns0:CustomerAddress2[1]" w:storeItemID="{3A270CF5-857E-49EE-BE44-A6CFA5B3469E}"/>
                 <w:text/>
@@ -278,8 +281,8 @@
                 <w:r>
                   <w:rPr>
                     <w:rFonts w:ascii="Garamond" w:hAnsi="Garamond"/>
-                    <w:sz w:val="18"/>
-                    <w:szCs w:val="18"/>
+                    <w:sz w:val="16"/>
+                    <w:szCs w:val="16"/>
                   </w:rPr>
                   <w:t>CustomerAddress2</w:t>
                 </w:r>
@@ -291,46 +294,44 @@
           <w:sdtPr>
             <w:rPr>
               <w:rFonts w:ascii="Garamond" w:hAnsi="Garamond"/>
-              <w:sz w:val="18"/>
-              <w:szCs w:val="18"/>
-            </w:rPr>
-            <w:id w:val="-1644119451"/>
+              <w:sz w:val="16"/>
+              <w:szCs w:val="16"/>
+            </w:rPr>
+            <w:id w:val="-1791122658"/>
             <w:placeholder>
               <w:docPart w:val="DefaultPlaceholder_-1854013440"/>
             </w:placeholder>
-            <w15:dataBinding w:prefixMappings="xmlns:ns0='urn:microsoft-dynamics-nav/reports/Standard_Sales_Pro_Forma_Inv/1302/' " w:xpath="/ns0:NavWordReportXmlPart[1]/ns0:Header[1]/ns0:Ship_to_Address[1]" w:storeItemID="{3A270CF5-857E-49EE-BE44-A6CFA5B3469E}" w16sdtdh:storeItemChecksum="JPboqw=="/>
+            <w15:dataBinding w:prefixMappings="xmlns:ns0='urn:microsoft-dynamics-nav/reports/Standard_Sales_Pro_Forma_Inv/1302/' " w:xpath="/ns0:NavWordReportXmlPart[1]/ns0:Header[1]/ns0:Ship_to_Name_2[1]" w:storeItemID="{3A270CF5-857E-49EE-BE44-A6CFA5B3469E}" w16sdtdh:storeItemChecksum="raY44Q=="/>
           </w:sdtPr>
           <w:sdtContent>
             <w:tc>
               <w:tcPr>
-                <w:tcW w:w="1466" w:type="pct"/>
+                <w:tcW w:w="2333" w:type="pct"/>
               </w:tcPr>
               <w:p>
                 <w:pPr>
                   <w:pStyle w:val="Sinespaciado"/>
                   <w:rPr>
                     <w:rFonts w:ascii="Garamond" w:hAnsi="Garamond"/>
-                    <w:sz w:val="18"/>
-                    <w:szCs w:val="18"/>
+                    <w:sz w:val="16"/>
+                    <w:szCs w:val="16"/>
                   </w:rPr>
                 </w:pPr>
-                <w:proofErr w:type="spellStart"/>
                 <w:r>
                   <w:rPr>
                     <w:rFonts w:ascii="Garamond" w:hAnsi="Garamond"/>
-                    <w:sz w:val="18"/>
-                    <w:szCs w:val="18"/>
+                    <w:sz w:val="16"/>
+                    <w:szCs w:val="16"/>
                   </w:rPr>
-                  <w:t>Ship_to_Address</w:t>
+                  <w:t>Ship_to_Name_2</w:t>
                 </w:r>
-                <w:proofErr w:type="spellEnd"/>
               </w:p>
             </w:tc>
           </w:sdtContent>
         </w:sdt>
         <w:tc>
           <w:tcPr>
-            <w:tcW w:w="1867" w:type="pct"/>
+            <w:tcW w:w="1400" w:type="pct"/>
           </w:tcPr>
           <w:p>
             <w:pPr>
@@ -338,22 +339,22 @@
               <w:jc w:val="right"/>
               <w:rPr>
                 <w:rFonts w:ascii="Garamond" w:hAnsi="Garamond"/>
-                <w:sz w:val="18"/>
-                <w:szCs w:val="18"/>
+                <w:sz w:val="16"/>
+                <w:szCs w:val="16"/>
               </w:rPr>
             </w:pPr>
             <w:sdt>
               <w:sdtPr>
                 <w:rPr>
                   <w:rFonts w:ascii="Garamond" w:hAnsi="Garamond"/>
-                  <w:sz w:val="18"/>
-                  <w:szCs w:val="18"/>
+                  <w:sz w:val="16"/>
+                  <w:szCs w:val="16"/>
                 </w:rPr>
                 <w:alias w:val="#Nav: /Header/CompanyAddress2"/>
                 <w:tag w:val="#Nav: Standard_Sales_Pro_Forma_Inv/1302"/>
                 <w:id w:val="1521665205"/>
                 <w:placeholder>
-                  <w:docPart w:val="C29F6089ADD74E2E8BE64FFA8CCFC06D"/>
+                  <w:docPart w:val="5D117B1543BF403291179E4DE8E41E04"/>
                 </w:placeholder>
                 <w:dataBinding w:prefixMappings="xmlns:ns0='urn:microsoft-dynamics-nav/reports/Standard_Sales_Pro_Forma_Inv/1302/'" w:xpath="/ns0:NavWordReportXmlPart[1]/ns0:Header[1]/ns0:CompanyAddress2[1]" w:storeItemID="{3A270CF5-857E-49EE-BE44-A6CFA5B3469E}"/>
                 <w:text/>
@@ -362,8 +363,8 @@
                 <w:r>
                   <w:rPr>
                     <w:rFonts w:ascii="Garamond" w:hAnsi="Garamond"/>
-                    <w:sz w:val="18"/>
-                    <w:szCs w:val="18"/>
+                    <w:sz w:val="16"/>
+                    <w:szCs w:val="16"/>
                   </w:rPr>
                   <w:t>CompanyAddress2</w:t>
                 </w:r>
@@ -378,29 +379,29 @@
         </w:trPr>
         <w:tc>
           <w:tcPr>
-            <w:tcW w:w="1667" w:type="pct"/>
+            <w:tcW w:w="1267" w:type="pct"/>
           </w:tcPr>
           <w:p>
             <w:pPr>
               <w:pStyle w:val="Sinespaciado"/>
               <w:rPr>
                 <w:rFonts w:ascii="Garamond" w:hAnsi="Garamond"/>
-                <w:sz w:val="18"/>
-                <w:szCs w:val="18"/>
+                <w:sz w:val="16"/>
+                <w:szCs w:val="16"/>
               </w:rPr>
             </w:pPr>
             <w:sdt>
               <w:sdtPr>
                 <w:rPr>
                   <w:rFonts w:ascii="Garamond" w:hAnsi="Garamond"/>
-                  <w:sz w:val="18"/>
-                  <w:szCs w:val="18"/>
+                  <w:sz w:val="16"/>
+                  <w:szCs w:val="16"/>
                 </w:rPr>
                 <w:alias w:val="#Nav: /Header/CustomerAddress3"/>
                 <w:tag w:val="#Nav: Standard_Sales_Pro_Forma_Inv/1302"/>
                 <w:id w:val="536395156"/>
                 <w:placeholder>
-                  <w:docPart w:val="67A02BC568CF476E9F13AC0B625DD0AB"/>
+                  <w:docPart w:val="5CACDBF32A28418FAAE997E0B3302107"/>
                 </w:placeholder>
                 <w:dataBinding w:prefixMappings="xmlns:ns0='urn:microsoft-dynamics-nav/reports/Standard_Sales_Pro_Forma_Inv/1302/'" w:xpath="/ns0:NavWordReportXmlPart[1]/ns0:Header[1]/ns0:CustomerAddress3[1]" w:storeItemID="{3A270CF5-857E-49EE-BE44-A6CFA5B3469E}"/>
                 <w:text/>
@@ -409,8 +410,8 @@
                 <w:r>
                   <w:rPr>
                     <w:rFonts w:ascii="Garamond" w:hAnsi="Garamond"/>
-                    <w:sz w:val="18"/>
-                    <w:szCs w:val="18"/>
+                    <w:sz w:val="16"/>
+                    <w:szCs w:val="16"/>
                   </w:rPr>
                   <w:t>CustomerAddress3</w:t>
                 </w:r>
@@ -422,37 +423,37 @@
           <w:sdtPr>
             <w:rPr>
               <w:rFonts w:ascii="Garamond" w:hAnsi="Garamond"/>
-              <w:sz w:val="18"/>
-              <w:szCs w:val="18"/>
-            </w:rPr>
-            <w:id w:val="-1429496107"/>
+              <w:sz w:val="16"/>
+              <w:szCs w:val="16"/>
+            </w:rPr>
+            <w:id w:val="1021590723"/>
             <w:placeholder>
               <w:docPart w:val="DefaultPlaceholder_-1854013440"/>
             </w:placeholder>
-            <w15:dataBinding w:prefixMappings="xmlns:ns0='urn:microsoft-dynamics-nav/reports/Standard_Sales_Pro_Forma_Inv/1302/' " w:xpath="/ns0:NavWordReportXmlPart[1]/ns0:Header[1]/ns0:Ship_to_County[1]" w:storeItemID="{3A270CF5-857E-49EE-BE44-A6CFA5B3469E}" w16sdtdh:storeItemChecksum="JPboqw=="/>
+            <w15:dataBinding w:prefixMappings="xmlns:ns0='urn:microsoft-dynamics-nav/reports/Standard_Sales_Pro_Forma_Inv/1302/' " w:xpath="/ns0:NavWordReportXmlPart[1]/ns0:Header[1]/ns0:Ship_to_Contac[1]" w:storeItemID="{3A270CF5-857E-49EE-BE44-A6CFA5B3469E}" w16sdtdh:storeItemChecksum="raY44Q=="/>
           </w:sdtPr>
           <w:sdtContent>
             <w:tc>
               <w:tcPr>
-                <w:tcW w:w="1466" w:type="pct"/>
+                <w:tcW w:w="2333" w:type="pct"/>
               </w:tcPr>
               <w:p>
                 <w:pPr>
                   <w:pStyle w:val="Sinespaciado"/>
                   <w:rPr>
                     <w:rFonts w:ascii="Garamond" w:hAnsi="Garamond"/>
-                    <w:sz w:val="18"/>
-                    <w:szCs w:val="18"/>
+                    <w:sz w:val="16"/>
+                    <w:szCs w:val="16"/>
                   </w:rPr>
                 </w:pPr>
                 <w:proofErr w:type="spellStart"/>
                 <w:r>
                   <w:rPr>
                     <w:rFonts w:ascii="Garamond" w:hAnsi="Garamond"/>
-                    <w:sz w:val="18"/>
-                    <w:szCs w:val="18"/>
+                    <w:sz w:val="16"/>
+                    <w:szCs w:val="16"/>
                   </w:rPr>
-                  <w:t>Ship_to_County</w:t>
+                  <w:t>Ship_to_Contac</w:t>
                 </w:r>
                 <w:proofErr w:type="spellEnd"/>
               </w:p>
@@ -461,7 +462,7 @@
         </w:sdt>
         <w:tc>
           <w:tcPr>
-            <w:tcW w:w="1867" w:type="pct"/>
+            <w:tcW w:w="1400" w:type="pct"/>
           </w:tcPr>
           <w:p>
             <w:pPr>
@@ -469,22 +470,22 @@
               <w:jc w:val="right"/>
               <w:rPr>
                 <w:rFonts w:ascii="Garamond" w:hAnsi="Garamond"/>
-                <w:sz w:val="18"/>
-                <w:szCs w:val="18"/>
+                <w:sz w:val="16"/>
+                <w:szCs w:val="16"/>
               </w:rPr>
             </w:pPr>
             <w:sdt>
               <w:sdtPr>
                 <w:rPr>
                   <w:rFonts w:ascii="Garamond" w:hAnsi="Garamond"/>
-                  <w:sz w:val="18"/>
-                  <w:szCs w:val="18"/>
+                  <w:sz w:val="16"/>
+                  <w:szCs w:val="16"/>
                 </w:rPr>
                 <w:alias w:val="#Nav: /Header/CompanyAddress3"/>
                 <w:tag w:val="#Nav: Standard_Sales_Pro_Forma_Inv/1302"/>
                 <w:id w:val="-1053613660"/>
                 <w:placeholder>
-                  <w:docPart w:val="F7BB3B4447B24E14A4A41393B7243A69"/>
+                  <w:docPart w:val="441FF9FA464E4276B79AF20EAE9E1C0C"/>
                 </w:placeholder>
                 <w:dataBinding w:prefixMappings="xmlns:ns0='urn:microsoft-dynamics-nav/reports/Standard_Sales_Pro_Forma_Inv/1302/'" w:xpath="/ns0:NavWordReportXmlPart[1]/ns0:Header[1]/ns0:CompanyAddress3[1]" w:storeItemID="{3A270CF5-857E-49EE-BE44-A6CFA5B3469E}"/>
                 <w:text/>
@@ -493,8 +494,8 @@
                 <w:r>
                   <w:rPr>
                     <w:rFonts w:ascii="Garamond" w:hAnsi="Garamond"/>
-                    <w:sz w:val="18"/>
-                    <w:szCs w:val="18"/>
+                    <w:sz w:val="16"/>
+                    <w:szCs w:val="16"/>
                   </w:rPr>
                   <w:t>CompanyAddress3</w:t>
                 </w:r>
@@ -509,29 +510,29 @@
         </w:trPr>
         <w:tc>
           <w:tcPr>
-            <w:tcW w:w="1667" w:type="pct"/>
+            <w:tcW w:w="1267" w:type="pct"/>
           </w:tcPr>
           <w:p>
             <w:pPr>
               <w:pStyle w:val="Sinespaciado"/>
               <w:rPr>
                 <w:rFonts w:ascii="Garamond" w:hAnsi="Garamond"/>
-                <w:sz w:val="18"/>
-                <w:szCs w:val="18"/>
+                <w:sz w:val="16"/>
+                <w:szCs w:val="16"/>
               </w:rPr>
             </w:pPr>
             <w:sdt>
               <w:sdtPr>
                 <w:rPr>
                   <w:rFonts w:ascii="Garamond" w:hAnsi="Garamond"/>
-                  <w:sz w:val="18"/>
-                  <w:szCs w:val="18"/>
+                  <w:sz w:val="16"/>
+                  <w:szCs w:val="16"/>
                 </w:rPr>
                 <w:alias w:val="#Nav: /Header/CustomerAddress4"/>
                 <w:tag w:val="#Nav: Standard_Sales_Pro_Forma_Inv/1302"/>
                 <w:id w:val="1229109116"/>
                 <w:placeholder>
-                  <w:docPart w:val="D4829ECB765B4FE9B7AE6006AB2569F8"/>
+                  <w:docPart w:val="9DC30F2D375A4EB7BD409A9986654CB0"/>
                 </w:placeholder>
                 <w:dataBinding w:prefixMappings="xmlns:ns0='urn:microsoft-dynamics-nav/reports/Standard_Sales_Pro_Forma_Inv/1302/'" w:xpath="/ns0:NavWordReportXmlPart[1]/ns0:Header[1]/ns0:CustomerAddress4[1]" w:storeItemID="{3A270CF5-857E-49EE-BE44-A6CFA5B3469E}"/>
                 <w:text/>
@@ -540,8 +541,8 @@
                 <w:r>
                   <w:rPr>
                     <w:rFonts w:ascii="Garamond" w:hAnsi="Garamond"/>
-                    <w:sz w:val="18"/>
-                    <w:szCs w:val="18"/>
+                    <w:sz w:val="16"/>
+                    <w:szCs w:val="16"/>
                   </w:rPr>
                   <w:t>CustomerAddress4</w:t>
                 </w:r>
@@ -549,50 +550,82 @@
             </w:sdt>
           </w:p>
         </w:tc>
-        <w:sdt>
-          <w:sdtPr>
-            <w:rPr>
-              <w:rFonts w:ascii="Garamond" w:hAnsi="Garamond"/>
-              <w:sz w:val="18"/>
-              <w:szCs w:val="18"/>
-            </w:rPr>
-            <w:id w:val="-420494268"/>
-            <w:placeholder>
-              <w:docPart w:val="DefaultPlaceholder_-1854013440"/>
-            </w:placeholder>
-            <w15:dataBinding w:prefixMappings="xmlns:ns0='urn:microsoft-dynamics-nav/reports/Standard_Sales_Pro_Forma_Inv/1302/' " w:xpath="/ns0:NavWordReportXmlPart[1]/ns0:Header[1]/ns0:Ship_to_Post_Code[1]" w:storeItemID="{3A270CF5-857E-49EE-BE44-A6CFA5B3469E}" w16sdtdh:storeItemChecksum="JPboqw=="/>
-          </w:sdtPr>
-          <w:sdtContent>
-            <w:tc>
-              <w:tcPr>
-                <w:tcW w:w="1466" w:type="pct"/>
-              </w:tcPr>
-              <w:p>
-                <w:pPr>
-                  <w:pStyle w:val="Sinespaciado"/>
-                  <w:rPr>
-                    <w:rFonts w:ascii="Garamond" w:hAnsi="Garamond"/>
-                    <w:sz w:val="18"/>
-                    <w:szCs w:val="18"/>
-                  </w:rPr>
-                </w:pPr>
+        <w:tc>
+          <w:tcPr>
+            <w:tcW w:w="2333" w:type="pct"/>
+          </w:tcPr>
+          <w:p>
+            <w:pPr>
+              <w:pStyle w:val="Sinespaciado"/>
+              <w:rPr>
+                <w:rFonts w:ascii="Garamond" w:hAnsi="Garamond"/>
+                <w:sz w:val="16"/>
+                <w:szCs w:val="16"/>
+              </w:rPr>
+            </w:pPr>
+            <w:sdt>
+              <w:sdtPr>
+                <w:rPr>
+                  <w:rFonts w:ascii="Garamond" w:hAnsi="Garamond"/>
+                  <w:sz w:val="16"/>
+                  <w:szCs w:val="16"/>
+                </w:rPr>
+                <w:id w:val="1611161677"/>
+                <w:placeholder>
+                  <w:docPart w:val="DefaultPlaceholder_-1854013440"/>
+                </w:placeholder>
+                <w15:dataBinding w:prefixMappings="xmlns:ns0='urn:microsoft-dynamics-nav/reports/Standard_Sales_Pro_Forma_Inv/1302/' " w:xpath="/ns0:NavWordReportXmlPart[1]/ns0:Header[1]/ns0:Ship_to_Address[1]" w:storeItemID="{3A270CF5-857E-49EE-BE44-A6CFA5B3469E}" w16sdtdh:storeItemChecksum="raY44Q=="/>
+              </w:sdtPr>
+              <w:sdtContent>
                 <w:proofErr w:type="spellStart"/>
                 <w:r>
                   <w:rPr>
                     <w:rFonts w:ascii="Garamond" w:hAnsi="Garamond"/>
-                    <w:sz w:val="18"/>
-                    <w:szCs w:val="18"/>
+                    <w:sz w:val="16"/>
+                    <w:szCs w:val="16"/>
                   </w:rPr>
-                  <w:t>Ship_to_Post_Code</w:t>
+                  <w:t>Ship_to_Address</w:t>
                 </w:r>
                 <w:proofErr w:type="spellEnd"/>
-              </w:p>
-            </w:tc>
-          </w:sdtContent>
-        </w:sdt>
+              </w:sdtContent>
+            </w:sdt>
+            <w:r>
+              <w:rPr>
+                <w:rFonts w:ascii="Garamond" w:hAnsi="Garamond"/>
+                <w:sz w:val="16"/>
+                <w:szCs w:val="16"/>
+              </w:rPr>
+              <w:t xml:space="preserve"> </w:t>
+            </w:r>
+            <w:sdt>
+              <w:sdtPr>
+                <w:rPr>
+                  <w:rFonts w:ascii="Garamond" w:hAnsi="Garamond"/>
+                  <w:sz w:val="16"/>
+                  <w:szCs w:val="16"/>
+                </w:rPr>
+                <w:id w:val="-1529483947"/>
+                <w:placeholder>
+                  <w:docPart w:val="DefaultPlaceholder_-1854013440"/>
+                </w:placeholder>
+                <w15:dataBinding w:prefixMappings="xmlns:ns0='urn:microsoft-dynamics-nav/reports/Standard_Sales_Pro_Forma_Inv/1302/' " w:xpath="/ns0:NavWordReportXmlPart[1]/ns0:Header[1]/ns0:Ship_to_Address_2[1]" w:storeItemID="{3A270CF5-857E-49EE-BE44-A6CFA5B3469E}" w16sdtdh:storeItemChecksum="raY44Q=="/>
+              </w:sdtPr>
+              <w:sdtContent>
+                <w:r>
+                  <w:rPr>
+                    <w:rFonts w:ascii="Garamond" w:hAnsi="Garamond"/>
+                    <w:sz w:val="16"/>
+                    <w:szCs w:val="16"/>
+                  </w:rPr>
+                  <w:t>Ship_to_Address_2</w:t>
+                </w:r>
+              </w:sdtContent>
+            </w:sdt>
+          </w:p>
+        </w:tc>
         <w:tc>
           <w:tcPr>
-            <w:tcW w:w="1867" w:type="pct"/>
+            <w:tcW w:w="1400" w:type="pct"/>
           </w:tcPr>
           <w:p>
             <w:pPr>
@@ -600,22 +633,22 @@
               <w:jc w:val="right"/>
               <w:rPr>
                 <w:rFonts w:ascii="Garamond" w:hAnsi="Garamond"/>
-                <w:sz w:val="18"/>
-                <w:szCs w:val="18"/>
+                <w:sz w:val="16"/>
+                <w:szCs w:val="16"/>
               </w:rPr>
             </w:pPr>
             <w:sdt>
               <w:sdtPr>
                 <w:rPr>
                   <w:rFonts w:ascii="Garamond" w:hAnsi="Garamond"/>
-                  <w:sz w:val="18"/>
-                  <w:szCs w:val="18"/>
+                  <w:sz w:val="16"/>
+                  <w:szCs w:val="16"/>
                 </w:rPr>
                 <w:alias w:val="#Nav: /Header/CompanyAddress4"/>
                 <w:tag w:val="#Nav: Standard_Sales_Pro_Forma_Inv/1302"/>
                 <w:id w:val="-843252946"/>
                 <w:placeholder>
-                  <w:docPart w:val="19CFA00495264DD89061F31BFF681356"/>
+                  <w:docPart w:val="68A9AB65A4EC485F8CCA83AA80FB4309"/>
                 </w:placeholder>
                 <w:dataBinding w:prefixMappings="xmlns:ns0='urn:microsoft-dynamics-nav/reports/Standard_Sales_Pro_Forma_Inv/1302/'" w:xpath="/ns0:NavWordReportXmlPart[1]/ns0:Header[1]/ns0:CompanyAddress4[1]" w:storeItemID="{3A270CF5-857E-49EE-BE44-A6CFA5B3469E}"/>
                 <w:text/>
@@ -624,8 +657,8 @@
                 <w:r>
                   <w:rPr>
                     <w:rFonts w:ascii="Garamond" w:hAnsi="Garamond"/>
-                    <w:sz w:val="18"/>
-                    <w:szCs w:val="18"/>
+                    <w:sz w:val="16"/>
+                    <w:szCs w:val="16"/>
                   </w:rPr>
                   <w:t>CompanyAddress4</w:t>
                 </w:r>
@@ -640,29 +673,29 @@
         </w:trPr>
         <w:tc>
           <w:tcPr>
-            <w:tcW w:w="1667" w:type="pct"/>
+            <w:tcW w:w="1267" w:type="pct"/>
           </w:tcPr>
           <w:p>
             <w:pPr>
               <w:pStyle w:val="Sinespaciado"/>
               <w:rPr>
                 <w:rFonts w:ascii="Garamond" w:hAnsi="Garamond"/>
-                <w:sz w:val="18"/>
-                <w:szCs w:val="18"/>
+                <w:sz w:val="16"/>
+                <w:szCs w:val="16"/>
               </w:rPr>
             </w:pPr>
             <w:sdt>
               <w:sdtPr>
                 <w:rPr>
                   <w:rFonts w:ascii="Garamond" w:hAnsi="Garamond"/>
-                  <w:sz w:val="18"/>
-                  <w:szCs w:val="18"/>
+                  <w:sz w:val="16"/>
+                  <w:szCs w:val="16"/>
                 </w:rPr>
                 <w:alias w:val="#Nav: /Header/CustomerAddress5"/>
                 <w:tag w:val="#Nav: Standard_Sales_Pro_Forma_Inv/1302"/>
                 <w:id w:val="1814057176"/>
                 <w:placeholder>
-                  <w:docPart w:val="893ACE61BACA482CA3F4BA2FB08C5A6C"/>
+                  <w:docPart w:val="276FD36E52EB48E395E2C99C322C7AD1"/>
                 </w:placeholder>
                 <w:dataBinding w:prefixMappings="xmlns:ns0='urn:microsoft-dynamics-nav/reports/Standard_Sales_Pro_Forma_Inv/1302/'" w:xpath="/ns0:NavWordReportXmlPart[1]/ns0:Header[1]/ns0:CustomerAddress5[1]" w:storeItemID="{3A270CF5-857E-49EE-BE44-A6CFA5B3469E}"/>
                 <w:text/>
@@ -671,8 +704,8 @@
                 <w:r>
                   <w:rPr>
                     <w:rFonts w:ascii="Garamond" w:hAnsi="Garamond"/>
-                    <w:sz w:val="18"/>
-                    <w:szCs w:val="18"/>
+                    <w:sz w:val="16"/>
+                    <w:szCs w:val="16"/>
                   </w:rPr>
                   <w:t>CustomerAddress5</w:t>
                 </w:r>
@@ -680,50 +713,118 @@
             </w:sdt>
           </w:p>
         </w:tc>
-        <w:sdt>
-          <w:sdtPr>
-            <w:rPr>
-              <w:rFonts w:ascii="Garamond" w:hAnsi="Garamond"/>
-              <w:sz w:val="18"/>
-              <w:szCs w:val="18"/>
-            </w:rPr>
-            <w:id w:val="-979849570"/>
-            <w:placeholder>
-              <w:docPart w:val="DefaultPlaceholder_-1854013440"/>
-            </w:placeholder>
-            <w15:dataBinding w:prefixMappings="xmlns:ns0='urn:microsoft-dynamics-nav/reports/Standard_Sales_Pro_Forma_Inv/1302/' " w:xpath="/ns0:NavWordReportXmlPart[1]/ns0:Header[1]/ns0:Ship_to_City[1]" w:storeItemID="{3A270CF5-857E-49EE-BE44-A6CFA5B3469E}" w16sdtdh:storeItemChecksum="JPboqw=="/>
-          </w:sdtPr>
-          <w:sdtContent>
-            <w:tc>
-              <w:tcPr>
-                <w:tcW w:w="1466" w:type="pct"/>
-              </w:tcPr>
-              <w:p>
-                <w:pPr>
-                  <w:pStyle w:val="Sinespaciado"/>
-                  <w:rPr>
-                    <w:rFonts w:ascii="Garamond" w:hAnsi="Garamond"/>
-                    <w:sz w:val="18"/>
-                    <w:szCs w:val="18"/>
-                  </w:rPr>
-                </w:pPr>
+        <w:tc>
+          <w:tcPr>
+            <w:tcW w:w="2333" w:type="pct"/>
+          </w:tcPr>
+          <w:p>
+            <w:pPr>
+              <w:pStyle w:val="Sinespaciado"/>
+              <w:rPr>
+                <w:rFonts w:ascii="Garamond" w:hAnsi="Garamond"/>
+                <w:sz w:val="16"/>
+                <w:szCs w:val="16"/>
+              </w:rPr>
+            </w:pPr>
+            <w:sdt>
+              <w:sdtPr>
+                <w:rPr>
+                  <w:rFonts w:ascii="Garamond" w:hAnsi="Garamond"/>
+                  <w:sz w:val="16"/>
+                  <w:szCs w:val="16"/>
+                </w:rPr>
+                <w:id w:val="-690375341"/>
+                <w:placeholder>
+                  <w:docPart w:val="DefaultPlaceholder_-1854013440"/>
+                </w:placeholder>
+                <w15:dataBinding w:prefixMappings="xmlns:ns0='urn:microsoft-dynamics-nav/reports/Standard_Sales_Pro_Forma_Inv/1302/' " w:xpath="/ns0:NavWordReportXmlPart[1]/ns0:Header[1]/ns0:Ship_to_City[1]" w:storeItemID="{3A270CF5-857E-49EE-BE44-A6CFA5B3469E}" w16sdtdh:storeItemChecksum="raY44Q=="/>
+              </w:sdtPr>
+              <w:sdtContent>
                 <w:proofErr w:type="spellStart"/>
                 <w:r>
                   <w:rPr>
                     <w:rFonts w:ascii="Garamond" w:hAnsi="Garamond"/>
-                    <w:sz w:val="18"/>
-                    <w:szCs w:val="18"/>
+                    <w:sz w:val="16"/>
+                    <w:szCs w:val="16"/>
                   </w:rPr>
                   <w:t>Ship_to_City</w:t>
                 </w:r>
                 <w:proofErr w:type="spellEnd"/>
-              </w:p>
-            </w:tc>
-          </w:sdtContent>
-        </w:sdt>
+              </w:sdtContent>
+            </w:sdt>
+            <w:r>
+              <w:rPr>
+                <w:rFonts w:ascii="Garamond" w:hAnsi="Garamond"/>
+                <w:sz w:val="16"/>
+                <w:szCs w:val="16"/>
+              </w:rPr>
+              <w:t xml:space="preserve"> </w:t>
+            </w:r>
+            <w:sdt>
+              <w:sdtPr>
+                <w:rPr>
+                  <w:rFonts w:ascii="Garamond" w:hAnsi="Garamond"/>
+                  <w:sz w:val="16"/>
+                  <w:szCs w:val="16"/>
+                </w:rPr>
+                <w:id w:val="-1280725831"/>
+                <w:placeholder>
+                  <w:docPart w:val="DefaultPlaceholder_-1854013440"/>
+                </w:placeholder>
+                <w15:dataBinding w:prefixMappings="xmlns:ns0='urn:microsoft-dynamics-nav/reports/Standard_Sales_Pro_Forma_Inv/1302/' " w:xpath="/ns0:NavWordReportXmlPart[1]/ns0:Header[1]/ns0:Ship_to_County[1]" w:storeItemID="{3A270CF5-857E-49EE-BE44-A6CFA5B3469E}" w16sdtdh:storeItemChecksum="raY44Q=="/>
+              </w:sdtPr>
+              <w:sdtContent>
+                <w:proofErr w:type="spellStart"/>
+                <w:r>
+                  <w:rPr>
+                    <w:rFonts w:ascii="Garamond" w:hAnsi="Garamond"/>
+                    <w:sz w:val="16"/>
+                    <w:szCs w:val="16"/>
+                  </w:rPr>
+                  <w:t>Ship_to_County</w:t>
+                </w:r>
+                <w:proofErr w:type="spellEnd"/>
+              </w:sdtContent>
+            </w:sdt>
+            <w:r>
+              <w:rPr>
+                <w:rFonts w:ascii="Garamond" w:hAnsi="Garamond"/>
+                <w:sz w:val="16"/>
+                <w:szCs w:val="16"/>
+              </w:rPr>
+              <w:t xml:space="preserve"> </w:t>
+            </w:r>
+            <w:sdt>
+              <w:sdtPr>
+                <w:rPr>
+                  <w:rFonts w:ascii="Garamond" w:hAnsi="Garamond"/>
+                  <w:sz w:val="16"/>
+                  <w:szCs w:val="16"/>
+                </w:rPr>
+                <w:id w:val="1981726777"/>
+                <w:placeholder>
+                  <w:docPart w:val="DefaultPlaceholder_-1854013440"/>
+                </w:placeholder>
+                <w15:dataBinding w:prefixMappings="xmlns:ns0='urn:microsoft-dynamics-nav/reports/Standard_Sales_Pro_Forma_Inv/1302/' " w:xpath="/ns0:NavWordReportXmlPart[1]/ns0:Header[1]/ns0:Ship_to_Post_Code[1]" w:storeItemID="{3A270CF5-857E-49EE-BE44-A6CFA5B3469E}" w16sdtdh:storeItemChecksum="raY44Q=="/>
+              </w:sdtPr>
+              <w:sdtContent>
+                <w:proofErr w:type="spellStart"/>
+                <w:r>
+                  <w:rPr>
+                    <w:rFonts w:ascii="Garamond" w:hAnsi="Garamond"/>
+                    <w:sz w:val="16"/>
+                    <w:szCs w:val="16"/>
+                  </w:rPr>
+                  <w:t>Ship_to_Post_Code</w:t>
+                </w:r>
+                <w:proofErr w:type="spellEnd"/>
+              </w:sdtContent>
+            </w:sdt>
+          </w:p>
+        </w:tc>
         <w:tc>
           <w:tcPr>
-            <w:tcW w:w="1867" w:type="pct"/>
+            <w:tcW w:w="1400" w:type="pct"/>
           </w:tcPr>
           <w:p>
             <w:pPr>
@@ -731,22 +832,22 @@
               <w:jc w:val="right"/>
               <w:rPr>
                 <w:rFonts w:ascii="Garamond" w:hAnsi="Garamond"/>
-                <w:sz w:val="18"/>
-                <w:szCs w:val="18"/>
+                <w:sz w:val="16"/>
+                <w:szCs w:val="16"/>
               </w:rPr>
             </w:pPr>
             <w:sdt>
               <w:sdtPr>
                 <w:rPr>
                   <w:rFonts w:ascii="Garamond" w:hAnsi="Garamond"/>
-                  <w:sz w:val="18"/>
-                  <w:szCs w:val="18"/>
+                  <w:sz w:val="16"/>
+                  <w:szCs w:val="16"/>
                 </w:rPr>
                 <w:alias w:val="#Nav: /Header/CompanyAddress5"/>
                 <w:tag w:val="#Nav: Standard_Sales_Pro_Forma_Inv/1302"/>
                 <w:id w:val="-1834985711"/>
                 <w:placeholder>
-                  <w:docPart w:val="914EBE719FFD481DB95D246D2016B7BF"/>
+                  <w:docPart w:val="E371BCCF6FF04CC4BDA97D450EFB40A7"/>
                 </w:placeholder>
                 <w:dataBinding w:prefixMappings="xmlns:ns0='urn:microsoft-dynamics-nav/reports/Standard_Sales_Pro_Forma_Inv/1302/'" w:xpath="/ns0:NavWordReportXmlPart[1]/ns0:Header[1]/ns0:CompanyAddress5[1]" w:storeItemID="{3A270CF5-857E-49EE-BE44-A6CFA5B3469E}"/>
                 <w:text/>
@@ -755,8 +856,8 @@
                 <w:r>
                   <w:rPr>
                     <w:rFonts w:ascii="Garamond" w:hAnsi="Garamond"/>
-                    <w:sz w:val="18"/>
-                    <w:szCs w:val="18"/>
+                    <w:sz w:val="16"/>
+                    <w:szCs w:val="16"/>
                   </w:rPr>
                   <w:t>CompanyAddress5</w:t>
                 </w:r>
@@ -771,29 +872,29 @@
         </w:trPr>
         <w:tc>
           <w:tcPr>
-            <w:tcW w:w="1667" w:type="pct"/>
+            <w:tcW w:w="1267" w:type="pct"/>
           </w:tcPr>
           <w:p>
             <w:pPr>
               <w:pStyle w:val="Sinespaciado"/>
               <w:rPr>
                 <w:rFonts w:ascii="Garamond" w:hAnsi="Garamond"/>
-                <w:sz w:val="18"/>
-                <w:szCs w:val="18"/>
+                <w:sz w:val="16"/>
+                <w:szCs w:val="16"/>
               </w:rPr>
             </w:pPr>
             <w:sdt>
               <w:sdtPr>
                 <w:rPr>
                   <w:rFonts w:ascii="Garamond" w:hAnsi="Garamond"/>
-                  <w:sz w:val="18"/>
-                  <w:szCs w:val="18"/>
+                  <w:sz w:val="16"/>
+                  <w:szCs w:val="16"/>
                 </w:rPr>
                 <w:alias w:val="#Nav: /Header/CustomerAddress6"/>
                 <w:tag w:val="#Nav: Standard_Sales_Pro_Forma_Inv/1302"/>
                 <w:id w:val="-2064325541"/>
                 <w:placeholder>
-                  <w:docPart w:val="11DDF9F0BAF54C10A3194B1B5B32B182"/>
+                  <w:docPart w:val="F3598500F3AA484FBCF646E1875F8047"/>
                 </w:placeholder>
                 <w:dataBinding w:prefixMappings="xmlns:ns0='urn:microsoft-dynamics-nav/reports/Standard_Sales_Pro_Forma_Inv/1302/'" w:xpath="/ns0:NavWordReportXmlPart[1]/ns0:Header[1]/ns0:CustomerAddress6[1]" w:storeItemID="{3A270CF5-857E-49EE-BE44-A6CFA5B3469E}"/>
                 <w:text/>
@@ -802,8 +903,8 @@
                 <w:r>
                   <w:rPr>
                     <w:rFonts w:ascii="Garamond" w:hAnsi="Garamond"/>
-                    <w:sz w:val="18"/>
-                    <w:szCs w:val="18"/>
+                    <w:sz w:val="16"/>
+                    <w:szCs w:val="16"/>
                   </w:rPr>
                   <w:t>CustomerAddress6</w:t>
                 </w:r>
@@ -811,50 +912,24 @@
             </w:sdt>
           </w:p>
         </w:tc>
-        <w:sdt>
-          <w:sdtPr>
-            <w:rPr>
-              <w:rFonts w:ascii="Garamond" w:hAnsi="Garamond"/>
-              <w:sz w:val="18"/>
-              <w:szCs w:val="18"/>
-            </w:rPr>
-            <w:id w:val="-1925876095"/>
-            <w:placeholder>
-              <w:docPart w:val="DefaultPlaceholder_-1854013440"/>
-            </w:placeholder>
-            <w15:dataBinding w:prefixMappings="xmlns:ns0='urn:microsoft-dynamics-nav/reports/Standard_Sales_Pro_Forma_Inv/1302/' " w:xpath="/ns0:NavWordReportXmlPart[1]/ns0:Header[1]/ns0:Ship_to_Contac[1]" w:storeItemID="{3A270CF5-857E-49EE-BE44-A6CFA5B3469E}" w16sdtdh:storeItemChecksum="JPboqw=="/>
-          </w:sdtPr>
-          <w:sdtContent>
-            <w:tc>
-              <w:tcPr>
-                <w:tcW w:w="1466" w:type="pct"/>
-              </w:tcPr>
-              <w:p>
-                <w:pPr>
-                  <w:pStyle w:val="Sinespaciado"/>
-                  <w:rPr>
-                    <w:rFonts w:ascii="Garamond" w:hAnsi="Garamond"/>
-                    <w:sz w:val="18"/>
-                    <w:szCs w:val="18"/>
-                  </w:rPr>
-                </w:pPr>
-                <w:proofErr w:type="spellStart"/>
-                <w:r>
-                  <w:rPr>
-                    <w:rFonts w:ascii="Garamond" w:hAnsi="Garamond"/>
-                    <w:sz w:val="18"/>
-                    <w:szCs w:val="18"/>
-                  </w:rPr>
-                  <w:t>Ship_to_Contac</w:t>
-                </w:r>
-                <w:proofErr w:type="spellEnd"/>
-              </w:p>
-            </w:tc>
-          </w:sdtContent>
-        </w:sdt>
         <w:tc>
           <w:tcPr>
-            <w:tcW w:w="1867" w:type="pct"/>
+            <w:tcW w:w="2333" w:type="pct"/>
+          </w:tcPr>
+          <w:p>
+            <w:pPr>
+              <w:pStyle w:val="Sinespaciado"/>
+              <w:rPr>
+                <w:rFonts w:ascii="Garamond" w:hAnsi="Garamond"/>
+                <w:sz w:val="16"/>
+                <w:szCs w:val="16"/>
+              </w:rPr>
+            </w:pPr>
+          </w:p>
+        </w:tc>
+        <w:tc>
+          <w:tcPr>
+            <w:tcW w:w="1400" w:type="pct"/>
           </w:tcPr>
           <w:p>
             <w:pPr>
@@ -862,22 +937,22 @@
               <w:jc w:val="right"/>
               <w:rPr>
                 <w:rFonts w:ascii="Garamond" w:hAnsi="Garamond"/>
-                <w:sz w:val="18"/>
-                <w:szCs w:val="18"/>
+                <w:sz w:val="16"/>
+                <w:szCs w:val="16"/>
               </w:rPr>
             </w:pPr>
             <w:sdt>
               <w:sdtPr>
                 <w:rPr>
                   <w:rFonts w:ascii="Garamond" w:hAnsi="Garamond"/>
-                  <w:sz w:val="18"/>
-                  <w:szCs w:val="18"/>
+                  <w:sz w:val="16"/>
+                  <w:szCs w:val="16"/>
                 </w:rPr>
                 <w:alias w:val="#Nav: /Header/CompanyAddress6"/>
                 <w:tag w:val="#Nav: Standard_Sales_Pro_Forma_Inv/1302"/>
                 <w:id w:val="-2005736487"/>
                 <w:placeholder>
-                  <w:docPart w:val="C9B57EC16A604EECBE3E5FC511CFE0E2"/>
+                  <w:docPart w:val="EB907012761643BF8FCF80C0F652275E"/>
                 </w:placeholder>
                 <w:dataBinding w:prefixMappings="xmlns:ns0='urn:microsoft-dynamics-nav/reports/Standard_Sales_Pro_Forma_Inv/1302/'" w:xpath="/ns0:NavWordReportXmlPart[1]/ns0:Header[1]/ns0:CompanyAddress6[1]" w:storeItemID="{3A270CF5-857E-49EE-BE44-A6CFA5B3469E}"/>
                 <w:text/>
@@ -886,8 +961,8 @@
                 <w:r>
                   <w:rPr>
                     <w:rFonts w:ascii="Garamond" w:hAnsi="Garamond"/>
-                    <w:sz w:val="18"/>
-                    <w:szCs w:val="18"/>
+                    <w:sz w:val="16"/>
+                    <w:szCs w:val="16"/>
                   </w:rPr>
                   <w:t>CompanyAddress6</w:t>
                 </w:r>
@@ -902,29 +977,29 @@
         </w:trPr>
         <w:tc>
           <w:tcPr>
-            <w:tcW w:w="1667" w:type="pct"/>
+            <w:tcW w:w="1267" w:type="pct"/>
           </w:tcPr>
           <w:p>
             <w:pPr>
               <w:pStyle w:val="Sinespaciado"/>
               <w:rPr>
                 <w:rFonts w:ascii="Garamond" w:hAnsi="Garamond"/>
-                <w:sz w:val="18"/>
-                <w:szCs w:val="18"/>
+                <w:sz w:val="16"/>
+                <w:szCs w:val="16"/>
               </w:rPr>
             </w:pPr>
             <w:sdt>
               <w:sdtPr>
                 <w:rPr>
                   <w:rFonts w:ascii="Garamond" w:hAnsi="Garamond"/>
-                  <w:sz w:val="18"/>
-                  <w:szCs w:val="18"/>
+                  <w:sz w:val="16"/>
+                  <w:szCs w:val="16"/>
                 </w:rPr>
                 <w:alias w:val="#Nav: /Header/CustomerAddress7"/>
                 <w:tag w:val="#Nav: Standard_Sales_Pro_Forma_Inv/1302"/>
                 <w:id w:val="-762605892"/>
                 <w:placeholder>
-                  <w:docPart w:val="2F334A43A0494CAD9C169DA3531EF0CB"/>
+                  <w:docPart w:val="C88A7112608045B99C0B5BFEF2AC0430"/>
                 </w:placeholder>
                 <w:dataBinding w:prefixMappings="xmlns:ns0='urn:microsoft-dynamics-nav/reports/Standard_Sales_Pro_Forma_Inv/1302/'" w:xpath="/ns0:NavWordReportXmlPart[1]/ns0:Header[1]/ns0:CustomerAddress7[1]" w:storeItemID="{3A270CF5-857E-49EE-BE44-A6CFA5B3469E}"/>
                 <w:text/>
@@ -933,8 +1008,8 @@
                 <w:r>
                   <w:rPr>
                     <w:rFonts w:ascii="Garamond" w:hAnsi="Garamond"/>
-                    <w:sz w:val="18"/>
-                    <w:szCs w:val="18"/>
+                    <w:sz w:val="16"/>
+                    <w:szCs w:val="16"/>
                     <w:lang w:val="da-DK"/>
                   </w:rPr>
                   <w:t>CustomerAddress7</w:t>
@@ -945,22 +1020,22 @@
         </w:tc>
         <w:tc>
           <w:tcPr>
-            <w:tcW w:w="1466" w:type="pct"/>
+            <w:tcW w:w="2333" w:type="pct"/>
           </w:tcPr>
           <w:p>
             <w:pPr>
               <w:pStyle w:val="Sinespaciado"/>
               <w:rPr>
                 <w:rFonts w:ascii="Garamond" w:hAnsi="Garamond"/>
-                <w:sz w:val="18"/>
-                <w:szCs w:val="18"/>
+                <w:sz w:val="16"/>
+                <w:szCs w:val="16"/>
               </w:rPr>
             </w:pPr>
           </w:p>
         </w:tc>
         <w:tc>
           <w:tcPr>
-            <w:tcW w:w="1867" w:type="pct"/>
+            <w:tcW w:w="1400" w:type="pct"/>
           </w:tcPr>
           <w:p>
             <w:pPr>
@@ -968,22 +1043,22 @@
               <w:jc w:val="right"/>
               <w:rPr>
                 <w:rFonts w:ascii="Garamond" w:hAnsi="Garamond"/>
-                <w:sz w:val="18"/>
-                <w:szCs w:val="18"/>
+                <w:sz w:val="16"/>
+                <w:szCs w:val="16"/>
               </w:rPr>
             </w:pPr>
             <w:sdt>
               <w:sdtPr>
                 <w:rPr>
                   <w:rFonts w:ascii="Garamond" w:hAnsi="Garamond"/>
-                  <w:sz w:val="18"/>
-                  <w:szCs w:val="18"/>
+                  <w:sz w:val="16"/>
+                  <w:szCs w:val="16"/>
                 </w:rPr>
                 <w:alias w:val="#Nav: /Header/CompanyLegalOfficeLbl"/>
                 <w:tag w:val="#Nav: Standard_Sales_Pro_Forma_Inv/1302"/>
                 <w:id w:val="-1616430546"/>
                 <w:placeholder>
-                  <w:docPart w:val="F2DFF0A543A94FFF902A26626D92730A"/>
+                  <w:docPart w:val="8263D7B54ECB4D3EA30D700BF94A2C02"/>
                 </w:placeholder>
                 <w:dataBinding w:prefixMappings="xmlns:ns0='urn:microsoft-dynamics-nav/reports/Standard_Sales_Pro_Forma_Inv/1302/'" w:xpath="/ns0:NavWordReportXmlPart[1]/ns0:Header[1]/ns0:CompanyLegalOfficeLbl[1]" w:storeItemID="{3A270CF5-857E-49EE-BE44-A6CFA5B3469E}"/>
                 <w:text/>
@@ -993,8 +1068,8 @@
                 <w:r>
                   <w:rPr>
                     <w:rFonts w:ascii="Garamond" w:hAnsi="Garamond"/>
-                    <w:sz w:val="18"/>
-                    <w:szCs w:val="18"/>
+                    <w:sz w:val="16"/>
+                    <w:szCs w:val="16"/>
                   </w:rPr>
                   <w:t>CompanyLegalOfficeLbl</w:t>
                 </w:r>
@@ -1004,8 +1079,8 @@
             <w:r>
               <w:rPr>
                 <w:rFonts w:ascii="Garamond" w:hAnsi="Garamond"/>
-                <w:sz w:val="18"/>
-                <w:szCs w:val="18"/>
+                <w:sz w:val="16"/>
+                <w:szCs w:val="16"/>
               </w:rPr>
               <w:t xml:space="preserve"> </w:t>
             </w:r>
@@ -1013,14 +1088,14 @@
               <w:sdtPr>
                 <w:rPr>
                   <w:rFonts w:ascii="Garamond" w:hAnsi="Garamond"/>
-                  <w:sz w:val="18"/>
-                  <w:szCs w:val="18"/>
+                  <w:sz w:val="16"/>
+                  <w:szCs w:val="16"/>
                 </w:rPr>
                 <w:alias w:val="#Nav: /Header/CompanyLegalOffice"/>
                 <w:tag w:val="#Nav: Standard_Sales_Pro_Forma_Inv/1302"/>
                 <w:id w:val="1332101128"/>
                 <w:placeholder>
-                  <w:docPart w:val="134E2286187B40DFBE0050E4D1294719"/>
+                  <w:docPart w:val="7BB84324B9B74CAFB2C8BF1DD32B75F5"/>
                 </w:placeholder>
                 <w:dataBinding w:prefixMappings="xmlns:ns0='urn:microsoft-dynamics-nav/reports/Standard_Sales_Pro_Forma_Inv/1302/'" w:xpath="/ns0:NavWordReportXmlPart[1]/ns0:Header[1]/ns0:CompanyLegalOffice[1]" w:storeItemID="{3A270CF5-857E-49EE-BE44-A6CFA5B3469E}"/>
                 <w:text/>
@@ -1029,8 +1104,8 @@
                 <w:r>
                   <w:rPr>
                     <w:rFonts w:ascii="Garamond" w:hAnsi="Garamond"/>
-                    <w:sz w:val="18"/>
-                    <w:szCs w:val="18"/>
+                    <w:sz w:val="16"/>
+                    <w:szCs w:val="16"/>
                     <w:lang w:val="da-DK"/>
                   </w:rPr>
                   <w:t>CompanyLegalOffice</w:t>
@@ -1046,20 +1121,20 @@
         </w:trPr>
         <w:tc>
           <w:tcPr>
-            <w:tcW w:w="1667" w:type="pct"/>
+            <w:tcW w:w="1267" w:type="pct"/>
           </w:tcPr>
           <w:sdt>
             <w:sdtPr>
               <w:rPr>
                 <w:rFonts w:ascii="Garamond" w:hAnsi="Garamond"/>
-                <w:sz w:val="18"/>
-                <w:szCs w:val="18"/>
+                <w:sz w:val="16"/>
+                <w:szCs w:val="16"/>
               </w:rPr>
               <w:alias w:val="#Nav: /Header/CustomerAddress8"/>
               <w:tag w:val="#Nav: Standard_Sales_Pro_Forma_Inv/1302"/>
               <w:id w:val="571465082"/>
               <w:placeholder>
-                <w:docPart w:val="CA478E66B8F04258AD39C6D2CCBD3F5F"/>
+                <w:docPart w:val="D2B10B8E81BF4111AD04D6644E1AE811"/>
               </w:placeholder>
               <w:dataBinding w:prefixMappings="xmlns:ns0='urn:microsoft-dynamics-nav/reports/Standard_Sales_Pro_Forma_Inv/1302/'" w:xpath="/ns0:NavWordReportXmlPart[1]/ns0:Header[1]/ns0:CustomerAddress8[1]" w:storeItemID="{3A270CF5-857E-49EE-BE44-A6CFA5B3469E}"/>
               <w:text/>
@@ -1070,15 +1145,15 @@
                   <w:pStyle w:val="Sinespaciado"/>
                   <w:rPr>
                     <w:rFonts w:ascii="Garamond" w:hAnsi="Garamond"/>
-                    <w:sz w:val="18"/>
-                    <w:szCs w:val="18"/>
+                    <w:sz w:val="16"/>
+                    <w:szCs w:val="16"/>
                   </w:rPr>
                 </w:pPr>
                 <w:r>
                   <w:rPr>
                     <w:rFonts w:ascii="Garamond" w:hAnsi="Garamond"/>
-                    <w:sz w:val="18"/>
-                    <w:szCs w:val="18"/>
+                    <w:sz w:val="16"/>
+                    <w:szCs w:val="16"/>
                     <w:lang w:val="da-DK"/>
                   </w:rPr>
                   <w:t>CustomerAddress8</w:t>
@@ -1089,22 +1164,22 @@
         </w:tc>
         <w:tc>
           <w:tcPr>
-            <w:tcW w:w="1466" w:type="pct"/>
+            <w:tcW w:w="2333" w:type="pct"/>
           </w:tcPr>
           <w:p>
             <w:pPr>
               <w:pStyle w:val="Sinespaciado"/>
               <w:rPr>
                 <w:rFonts w:ascii="Garamond" w:hAnsi="Garamond"/>
-                <w:sz w:val="18"/>
-                <w:szCs w:val="18"/>
+                <w:sz w:val="16"/>
+                <w:szCs w:val="16"/>
               </w:rPr>
             </w:pPr>
           </w:p>
         </w:tc>
         <w:tc>
           <w:tcPr>
-            <w:tcW w:w="1867" w:type="pct"/>
+            <w:tcW w:w="1400" w:type="pct"/>
           </w:tcPr>
           <w:p>
             <w:pPr>
@@ -1112,8 +1187,8 @@
               <w:jc w:val="right"/>
               <w:rPr>
                 <w:rFonts w:ascii="Garamond" w:hAnsi="Garamond"/>
-                <w:sz w:val="18"/>
-                <w:szCs w:val="18"/>
+                <w:sz w:val="16"/>
+                <w:szCs w:val="16"/>
               </w:rPr>
             </w:pPr>
           </w:p>
@@ -1749,7 +1824,7 @@
                 <w:placeholder>
                   <w:docPart w:val="DefaultPlaceholder_-1854013440"/>
                 </w:placeholder>
-                <w15:dataBinding w:prefixMappings="xmlns:ns0='urn:microsoft-dynamics-nav/reports/Standard_Sales_Pro_Forma_Inv/1302/' " w:xpath="/ns0:NavWordReportXmlPart[1]/ns0:Header[1]/ns0:SalesEmail[1]" w:storeItemID="{3A270CF5-857E-49EE-BE44-A6CFA5B3469E}" w16sdtdh:storeItemChecksum="JPboqw=="/>
+                <w15:dataBinding w:prefixMappings="xmlns:ns0='urn:microsoft-dynamics-nav/reports/Standard_Sales_Pro_Forma_Inv/1302/' " w:xpath="/ns0:NavWordReportXmlPart[1]/ns0:Header[1]/ns0:SalesEmail[1]" w:storeItemID="{3A270CF5-857E-49EE-BE44-A6CFA5B3469E}" w16sdtdh:storeItemChecksum="raY44Q=="/>
               </w:sdtPr>
               <w:sdtContent>
                 <w:proofErr w:type="spellStart"/>
@@ -2897,7 +2972,7 @@
                     <w:placeholder>
                       <w:docPart w:val="DefaultPlaceholder_-1854013440"/>
                     </w:placeholder>
-                    <w15:dataBinding w:prefixMappings="xmlns:ns0='urn:microsoft-dynamics-nav/reports/Standard_Sales_Pro_Forma_Inv/1302/' " w:xpath="/ns0:NavWordReportXmlPart[1]/ns0:Header[1]/ns0:Line[1]/ns0:Tariff[1]" w:storeItemID="{3A270CF5-857E-49EE-BE44-A6CFA5B3469E}" w16sdtdh:storeItemChecksum="JPboqw=="/>
+                    <w15:dataBinding w:prefixMappings="xmlns:ns0='urn:microsoft-dynamics-nav/reports/Standard_Sales_Pro_Forma_Inv/1302/' " w:xpath="/ns0:NavWordReportXmlPart[1]/ns0:Header[1]/ns0:Line[1]/ns0:Tariff[1]" w:storeItemID="{3A270CF5-857E-49EE-BE44-A6CFA5B3469E}" w16sdtdh:storeItemChecksum="raY44Q=="/>
                   </w:sdtPr>
                   <w:sdtContent>
                     <w:tc>
@@ -6527,7 +6602,7 @@
     </w:docPart>
     <w:docPart>
       <w:docPartPr>
-        <w:name w:val="E04D7952A55240FFB3818B6DEC3771A2"/>
+        <w:name w:val="84E5919F6686418F8AC9000D8E1E0DC5"/>
         <w:category>
           <w:name w:val="General"/>
           <w:gallery w:val="placeholder"/>
@@ -6538,12 +6613,12 @@
         <w:behaviors>
           <w:behavior w:val="content"/>
         </w:behaviors>
-        <w:guid w:val="{FAB19947-5A75-432C-B927-E1EE4AD6167F}"/>
+        <w:guid w:val="{72A0A228-1242-4F7F-99EB-BF06186AC3FE}"/>
       </w:docPartPr>
       <w:docPartBody>
         <w:p>
           <w:pPr>
-            <w:pStyle w:val="E04D7952A55240FFB3818B6DEC3771A2"/>
+            <w:pStyle w:val="84E5919F6686418F8AC9000D8E1E0DC5"/>
           </w:pPr>
           <w:r>
             <w:rPr>
@@ -6556,7 +6631,7 @@
     </w:docPart>
     <w:docPart>
       <w:docPartPr>
-        <w:name w:val="BDE720DBE5A149A0A4F71C3270CFE7C3"/>
+        <w:name w:val="07B26D8CA6114965874708C10A7D070D"/>
         <w:category>
           <w:name w:val="General"/>
           <w:gallery w:val="placeholder"/>
@@ -6567,12 +6642,12 @@
         <w:behaviors>
           <w:behavior w:val="content"/>
         </w:behaviors>
-        <w:guid w:val="{7A3890CF-A0D6-463C-B8EF-25AA1C08ECE0}"/>
+        <w:guid w:val="{A5CFCE19-5EE5-45A4-8A3B-062648DB1741}"/>
       </w:docPartPr>
       <w:docPartBody>
         <w:p>
           <w:pPr>
-            <w:pStyle w:val="BDE720DBE5A149A0A4F71C3270CFE7C3"/>
+            <w:pStyle w:val="07B26D8CA6114965874708C10A7D070D"/>
           </w:pPr>
           <w:r>
             <w:rPr>
@@ -6585,7 +6660,7 @@
     </w:docPart>
     <w:docPart>
       <w:docPartPr>
-        <w:name w:val="E61F4EEC522A43FB844AB43D51D19BD5"/>
+        <w:name w:val="202643BD9FA94E78BD9FFD7F0FB9601A"/>
         <w:category>
           <w:name w:val="General"/>
           <w:gallery w:val="placeholder"/>
@@ -6596,12 +6671,12 @@
         <w:behaviors>
           <w:behavior w:val="content"/>
         </w:behaviors>
-        <w:guid w:val="{BB9B02B3-87A5-4A2C-8DD5-4B32FBC42FF3}"/>
+        <w:guid w:val="{C3306319-A27C-4906-904A-A191DE82CF94}"/>
       </w:docPartPr>
       <w:docPartBody>
         <w:p>
           <w:pPr>
-            <w:pStyle w:val="E61F4EEC522A43FB844AB43D51D19BD5"/>
+            <w:pStyle w:val="202643BD9FA94E78BD9FFD7F0FB9601A"/>
           </w:pPr>
           <w:r>
             <w:rPr>
@@ -6614,7 +6689,7 @@
     </w:docPart>
     <w:docPart>
       <w:docPartPr>
-        <w:name w:val="C29F6089ADD74E2E8BE64FFA8CCFC06D"/>
+        <w:name w:val="5D117B1543BF403291179E4DE8E41E04"/>
         <w:category>
           <w:name w:val="General"/>
           <w:gallery w:val="placeholder"/>
@@ -6625,12 +6700,12 @@
         <w:behaviors>
           <w:behavior w:val="content"/>
         </w:behaviors>
-        <w:guid w:val="{768FAEF5-52DC-45BD-B24C-FAABC7EE17F0}"/>
+        <w:guid w:val="{0C51361C-6174-4BB3-9C69-15D29804CADA}"/>
       </w:docPartPr>
       <w:docPartBody>
         <w:p>
           <w:pPr>
-            <w:pStyle w:val="C29F6089ADD74E2E8BE64FFA8CCFC06D"/>
+            <w:pStyle w:val="5D117B1543BF403291179E4DE8E41E04"/>
           </w:pPr>
           <w:r>
             <w:rPr>
@@ -6643,7 +6718,7 @@
     </w:docPart>
     <w:docPart>
       <w:docPartPr>
-        <w:name w:val="67A02BC568CF476E9F13AC0B625DD0AB"/>
+        <w:name w:val="5CACDBF32A28418FAAE997E0B3302107"/>
         <w:category>
           <w:name w:val="General"/>
           <w:gallery w:val="placeholder"/>
@@ -6654,12 +6729,12 @@
         <w:behaviors>
           <w:behavior w:val="content"/>
         </w:behaviors>
-        <w:guid w:val="{23E8F91A-CECE-4651-90C5-6B6C8997BBDD}"/>
+        <w:guid w:val="{C0CBB745-6A4E-4FD9-9A35-A6426F0F5E2C}"/>
       </w:docPartPr>
       <w:docPartBody>
         <w:p>
           <w:pPr>
-            <w:pStyle w:val="67A02BC568CF476E9F13AC0B625DD0AB"/>
+            <w:pStyle w:val="5CACDBF32A28418FAAE997E0B3302107"/>
           </w:pPr>
           <w:r>
             <w:rPr>
@@ -6672,7 +6747,7 @@
     </w:docPart>
     <w:docPart>
       <w:docPartPr>
-        <w:name w:val="F7BB3B4447B24E14A4A41393B7243A69"/>
+        <w:name w:val="441FF9FA464E4276B79AF20EAE9E1C0C"/>
         <w:category>
           <w:name w:val="General"/>
           <w:gallery w:val="placeholder"/>
@@ -6683,12 +6758,12 @@
         <w:behaviors>
           <w:behavior w:val="content"/>
         </w:behaviors>
-        <w:guid w:val="{4B4A7864-3654-4076-ACC4-56A50B10A581}"/>
+        <w:guid w:val="{6EB97FB3-B498-4A8A-A668-9B61F01E700A}"/>
       </w:docPartPr>
       <w:docPartBody>
         <w:p>
           <w:pPr>
-            <w:pStyle w:val="F7BB3B4447B24E14A4A41393B7243A69"/>
+            <w:pStyle w:val="441FF9FA464E4276B79AF20EAE9E1C0C"/>
           </w:pPr>
           <w:r>
             <w:rPr>
@@ -6701,7 +6776,7 @@
     </w:docPart>
     <w:docPart>
       <w:docPartPr>
-        <w:name w:val="D4829ECB765B4FE9B7AE6006AB2569F8"/>
+        <w:name w:val="9DC30F2D375A4EB7BD409A9986654CB0"/>
         <w:category>
           <w:name w:val="General"/>
           <w:gallery w:val="placeholder"/>
@@ -6712,12 +6787,12 @@
         <w:behaviors>
           <w:behavior w:val="content"/>
         </w:behaviors>
-        <w:guid w:val="{F7EF5CC3-2A5E-42E4-9ED7-B513C7FC9239}"/>
+        <w:guid w:val="{E815BC4A-538F-47AD-A2D4-1FEFB9B1CDFB}"/>
       </w:docPartPr>
       <w:docPartBody>
         <w:p>
           <w:pPr>
-            <w:pStyle w:val="D4829ECB765B4FE9B7AE6006AB2569F8"/>
+            <w:pStyle w:val="9DC30F2D375A4EB7BD409A9986654CB0"/>
           </w:pPr>
           <w:r>
             <w:rPr>
@@ -6730,7 +6805,7 @@
     </w:docPart>
     <w:docPart>
       <w:docPartPr>
-        <w:name w:val="19CFA00495264DD89061F31BFF681356"/>
+        <w:name w:val="68A9AB65A4EC485F8CCA83AA80FB4309"/>
         <w:category>
           <w:name w:val="General"/>
           <w:gallery w:val="placeholder"/>
@@ -6741,12 +6816,12 @@
         <w:behaviors>
           <w:behavior w:val="content"/>
         </w:behaviors>
-        <w:guid w:val="{E82B9FF9-9DCD-4FAA-A843-BE992B50CB5A}"/>
+        <w:guid w:val="{36A43AD6-6F65-48F9-8BAB-EABC09C8927E}"/>
       </w:docPartPr>
       <w:docPartBody>
         <w:p>
           <w:pPr>
-            <w:pStyle w:val="19CFA00495264DD89061F31BFF681356"/>
+            <w:pStyle w:val="68A9AB65A4EC485F8CCA83AA80FB4309"/>
           </w:pPr>
           <w:r>
             <w:rPr>
@@ -6759,7 +6834,7 @@
     </w:docPart>
     <w:docPart>
       <w:docPartPr>
-        <w:name w:val="893ACE61BACA482CA3F4BA2FB08C5A6C"/>
+        <w:name w:val="276FD36E52EB48E395E2C99C322C7AD1"/>
         <w:category>
           <w:name w:val="General"/>
           <w:gallery w:val="placeholder"/>
@@ -6770,12 +6845,12 @@
         <w:behaviors>
           <w:behavior w:val="content"/>
         </w:behaviors>
-        <w:guid w:val="{AF606BC9-9F56-480F-B099-D0C2EB4B6282}"/>
+        <w:guid w:val="{FCDE44FF-E13A-4A49-93A2-139F53F96AF5}"/>
       </w:docPartPr>
       <w:docPartBody>
         <w:p>
           <w:pPr>
-            <w:pStyle w:val="893ACE61BACA482CA3F4BA2FB08C5A6C"/>
+            <w:pStyle w:val="276FD36E52EB48E395E2C99C322C7AD1"/>
           </w:pPr>
           <w:r>
             <w:rPr>
@@ -6788,7 +6863,7 @@
     </w:docPart>
     <w:docPart>
       <w:docPartPr>
-        <w:name w:val="914EBE719FFD481DB95D246D2016B7BF"/>
+        <w:name w:val="E371BCCF6FF04CC4BDA97D450EFB40A7"/>
         <w:category>
           <w:name w:val="General"/>
           <w:gallery w:val="placeholder"/>
@@ -6799,12 +6874,12 @@
         <w:behaviors>
           <w:behavior w:val="content"/>
         </w:behaviors>
-        <w:guid w:val="{85506CB6-FE17-413C-9AF7-C33EF38078E4}"/>
+        <w:guid w:val="{E71E8967-6096-4BD2-B477-F27BA7AFD3E0}"/>
       </w:docPartPr>
       <w:docPartBody>
         <w:p>
           <w:pPr>
-            <w:pStyle w:val="914EBE719FFD481DB95D246D2016B7BF"/>
+            <w:pStyle w:val="E371BCCF6FF04CC4BDA97D450EFB40A7"/>
           </w:pPr>
           <w:r>
             <w:rPr>
@@ -6817,7 +6892,7 @@
     </w:docPart>
     <w:docPart>
       <w:docPartPr>
-        <w:name w:val="11DDF9F0BAF54C10A3194B1B5B32B182"/>
+        <w:name w:val="F3598500F3AA484FBCF646E1875F8047"/>
         <w:category>
           <w:name w:val="General"/>
           <w:gallery w:val="placeholder"/>
@@ -6828,12 +6903,12 @@
         <w:behaviors>
           <w:behavior w:val="content"/>
         </w:behaviors>
-        <w:guid w:val="{F54D5842-0D3C-4252-8A86-8DCE1113F27E}"/>
+        <w:guid w:val="{E8C81215-0F84-41E8-A47C-5D92CD193837}"/>
       </w:docPartPr>
       <w:docPartBody>
         <w:p>
           <w:pPr>
-            <w:pStyle w:val="11DDF9F0BAF54C10A3194B1B5B32B182"/>
+            <w:pStyle w:val="F3598500F3AA484FBCF646E1875F8047"/>
           </w:pPr>
           <w:r>
             <w:rPr>
@@ -6846,7 +6921,7 @@
     </w:docPart>
     <w:docPart>
       <w:docPartPr>
-        <w:name w:val="C9B57EC16A604EECBE3E5FC511CFE0E2"/>
+        <w:name w:val="EB907012761643BF8FCF80C0F652275E"/>
         <w:category>
           <w:name w:val="General"/>
           <w:gallery w:val="placeholder"/>
@@ -6857,12 +6932,12 @@
         <w:behaviors>
           <w:behavior w:val="content"/>
         </w:behaviors>
-        <w:guid w:val="{1AF4FB0F-96CB-4F4D-90FB-649BEF85DDD9}"/>
+        <w:guid w:val="{66BFDBC2-A600-4C59-839B-BC964804E861}"/>
       </w:docPartPr>
       <w:docPartBody>
         <w:p>
           <w:pPr>
-            <w:pStyle w:val="C9B57EC16A604EECBE3E5FC511CFE0E2"/>
+            <w:pStyle w:val="EB907012761643BF8FCF80C0F652275E"/>
           </w:pPr>
           <w:r>
             <w:rPr>
@@ -6875,7 +6950,7 @@
     </w:docPart>
     <w:docPart>
       <w:docPartPr>
-        <w:name w:val="2F334A43A0494CAD9C169DA3531EF0CB"/>
+        <w:name w:val="C88A7112608045B99C0B5BFEF2AC0430"/>
         <w:category>
           <w:name w:val="General"/>
           <w:gallery w:val="placeholder"/>
@@ -6886,12 +6961,12 @@
         <w:behaviors>
           <w:behavior w:val="content"/>
         </w:behaviors>
-        <w:guid w:val="{F545A014-2F82-4376-9FA8-C3DF63C73DD4}"/>
+        <w:guid w:val="{CEA4CD0E-3B0A-4F88-808A-3FFD9F49F70B}"/>
       </w:docPartPr>
       <w:docPartBody>
         <w:p>
           <w:pPr>
-            <w:pStyle w:val="2F334A43A0494CAD9C169DA3531EF0CB"/>
+            <w:pStyle w:val="C88A7112608045B99C0B5BFEF2AC0430"/>
           </w:pPr>
           <w:r>
             <w:rPr>
@@ -6904,7 +6979,7 @@
     </w:docPart>
     <w:docPart>
       <w:docPartPr>
-        <w:name w:val="F2DFF0A543A94FFF902A26626D92730A"/>
+        <w:name w:val="8263D7B54ECB4D3EA30D700BF94A2C02"/>
         <w:category>
           <w:name w:val="General"/>
           <w:gallery w:val="placeholder"/>
@@ -6915,12 +6990,12 @@
         <w:behaviors>
           <w:behavior w:val="content"/>
         </w:behaviors>
-        <w:guid w:val="{3EF090F0-5565-45D5-B9B3-52747ADB4B99}"/>
+        <w:guid w:val="{29501F6C-56A9-454F-9CBA-65FA74B122FE}"/>
       </w:docPartPr>
       <w:docPartBody>
         <w:p>
           <w:pPr>
-            <w:pStyle w:val="F2DFF0A543A94FFF902A26626D92730A"/>
+            <w:pStyle w:val="8263D7B54ECB4D3EA30D700BF94A2C02"/>
           </w:pPr>
           <w:r>
             <w:rPr>
@@ -6933,7 +7008,7 @@
     </w:docPart>
     <w:docPart>
       <w:docPartPr>
-        <w:name w:val="134E2286187B40DFBE0050E4D1294719"/>
+        <w:name w:val="7BB84324B9B74CAFB2C8BF1DD32B75F5"/>
         <w:category>
           <w:name w:val="General"/>
           <w:gallery w:val="placeholder"/>
@@ -6944,12 +7019,12 @@
         <w:behaviors>
           <w:behavior w:val="content"/>
         </w:behaviors>
-        <w:guid w:val="{C5A918A6-FDB1-4B4C-AEDB-D6BBEBFAD9E0}"/>
+        <w:guid w:val="{F8838202-89D0-495B-82D4-DBC2A383941F}"/>
       </w:docPartPr>
       <w:docPartBody>
         <w:p>
           <w:pPr>
-            <w:pStyle w:val="134E2286187B40DFBE0050E4D1294719"/>
+            <w:pStyle w:val="7BB84324B9B74CAFB2C8BF1DD32B75F5"/>
           </w:pPr>
           <w:r>
             <w:rPr>
@@ -6962,7 +7037,7 @@
     </w:docPart>
     <w:docPart>
       <w:docPartPr>
-        <w:name w:val="CA478E66B8F04258AD39C6D2CCBD3F5F"/>
+        <w:name w:val="D2B10B8E81BF4111AD04D6644E1AE811"/>
         <w:category>
           <w:name w:val="General"/>
           <w:gallery w:val="placeholder"/>
@@ -6973,12 +7048,12 @@
         <w:behaviors>
           <w:behavior w:val="content"/>
         </w:behaviors>
-        <w:guid w:val="{6BB97379-4F71-42DC-A22C-DAE0A4B44B7F}"/>
+        <w:guid w:val="{EAB9D4F7-D387-4930-882D-C8ED9C99E599}"/>
       </w:docPartPr>
       <w:docPartBody>
         <w:p>
           <w:pPr>
-            <w:pStyle w:val="CA478E66B8F04258AD39C6D2CCBD3F5F"/>
+            <w:pStyle w:val="D2B10B8E81BF4111AD04D6644E1AE811"/>
           </w:pPr>
           <w:r>
             <w:rPr>
@@ -7069,6 +7144,8 @@
     <w:rsid w:val="00146121"/>
     <w:rsid w:val="0014770D"/>
     <w:rsid w:val="00154BE3"/>
+    <w:rsid w:val="001868A8"/>
+    <w:rsid w:val="001D4B29"/>
     <w:rsid w:val="002105FC"/>
     <w:rsid w:val="002349BB"/>
     <w:rsid w:val="0027048D"/>
@@ -7088,6 +7165,7 @@
     <w:rsid w:val="00656FC3"/>
     <w:rsid w:val="006907EB"/>
     <w:rsid w:val="006C04AF"/>
+    <w:rsid w:val="006D05F1"/>
     <w:rsid w:val="006E49D6"/>
     <w:rsid w:val="00716D6A"/>
     <w:rsid w:val="007364B9"/>
@@ -7097,23 +7175,36 @@
     <w:rsid w:val="00974F5F"/>
     <w:rsid w:val="0099677D"/>
     <w:rsid w:val="00996F39"/>
+    <w:rsid w:val="009E75A4"/>
     <w:rsid w:val="009F72E1"/>
     <w:rsid w:val="00A63FAD"/>
+    <w:rsid w:val="00A66369"/>
     <w:rsid w:val="00AA6ACA"/>
     <w:rsid w:val="00AF1AE3"/>
+    <w:rsid w:val="00B87F70"/>
     <w:rsid w:val="00BA66F4"/>
     <w:rsid w:val="00BE783E"/>
     <w:rsid w:val="00C526E6"/>
     <w:rsid w:val="00C750AE"/>
     <w:rsid w:val="00C967D8"/>
+    <w:rsid w:val="00CB3B00"/>
+    <w:rsid w:val="00D14783"/>
     <w:rsid w:val="00D33547"/>
+    <w:rsid w:val="00D72B56"/>
     <w:rsid w:val="00DB5DF6"/>
     <w:rsid w:val="00DE155A"/>
+    <w:rsid w:val="00DF7970"/>
     <w:rsid w:val="00E25B1D"/>
     <w:rsid w:val="00E33A3D"/>
     <w:rsid w:val="00E4671C"/>
     <w:rsid w:val="00E92EF6"/>
+    <w:rsid w:val="00ED5230"/>
+    <w:rsid w:val="00EE2296"/>
+    <w:rsid w:val="00F051AF"/>
     <w:rsid w:val="00F32AA9"/>
+    <w:rsid w:val="00F54B70"/>
+    <w:rsid w:val="00F80D6D"/>
+    <w:rsid w:val="00F94812"/>
     <w:rsid w:val="00F96EE9"/>
   </w:rsids>
   <m:mathPr>
@@ -7568,7 +7659,7 @@
     <w:basedOn w:val="Fuentedeprrafopredeter"/>
     <w:uiPriority w:val="99"/>
     <w:semiHidden/>
-    <w:rsid w:val="004C5FE7"/>
+    <w:rsid w:val="00F54B70"/>
     <w:rPr>
       <w:color w:val="808080"/>
     </w:rPr>
@@ -7584,70 +7675,6 @@
   <w:style w:type="paragraph" w:customStyle="1" w:styleId="42E4482B35994781BAE1545C08275BB8">
     <w:name w:val="42E4482B35994781BAE1545C08275BB8"/>
     <w:rsid w:val="00656FC3"/>
-  </w:style>
-  <w:style w:type="paragraph" w:customStyle="1" w:styleId="52FA09D3D6B04D6C8D65116A807DA079">
-    <w:name w:val="52FA09D3D6B04D6C8D65116A807DA079"/>
-    <w:rsid w:val="00C967D8"/>
-  </w:style>
-  <w:style w:type="paragraph" w:customStyle="1" w:styleId="8035D30F5630438C8C84F75CBEC9FCF1">
-    <w:name w:val="8035D30F5630438C8C84F75CBEC9FCF1"/>
-    <w:rsid w:val="00C967D8"/>
-  </w:style>
-  <w:style w:type="paragraph" w:customStyle="1" w:styleId="52D1141B7A934B328C9ECC8E6713D057">
-    <w:name w:val="52D1141B7A934B328C9ECC8E6713D057"/>
-    <w:rsid w:val="00C967D8"/>
-  </w:style>
-  <w:style w:type="paragraph" w:customStyle="1" w:styleId="1D8DF82FFA1E41418A3B79F9F2F1003B">
-    <w:name w:val="1D8DF82FFA1E41418A3B79F9F2F1003B"/>
-    <w:rsid w:val="00C967D8"/>
-  </w:style>
-  <w:style w:type="paragraph" w:customStyle="1" w:styleId="30354DD9A4D34AA59990F5CC944A7638">
-    <w:name w:val="30354DD9A4D34AA59990F5CC944A7638"/>
-    <w:rsid w:val="00C967D8"/>
-  </w:style>
-  <w:style w:type="paragraph" w:customStyle="1" w:styleId="EA09D413C922428EBEC9602DE9F5964F">
-    <w:name w:val="EA09D413C922428EBEC9602DE9F5964F"/>
-    <w:rsid w:val="00C967D8"/>
-  </w:style>
-  <w:style w:type="paragraph" w:customStyle="1" w:styleId="D6DC24CD3A9941BFB031571FD63C9BB1">
-    <w:name w:val="D6DC24CD3A9941BFB031571FD63C9BB1"/>
-    <w:rsid w:val="00C967D8"/>
-  </w:style>
-  <w:style w:type="paragraph" w:customStyle="1" w:styleId="33AC563F8A1C465CA3F172A6E5557AAA">
-    <w:name w:val="33AC563F8A1C465CA3F172A6E5557AAA"/>
-    <w:rsid w:val="00C967D8"/>
-  </w:style>
-  <w:style w:type="paragraph" w:customStyle="1" w:styleId="F32C6C9BF4B349F5A1E9DB21F93EAAA8">
-    <w:name w:val="F32C6C9BF4B349F5A1E9DB21F93EAAA8"/>
-    <w:rsid w:val="00C967D8"/>
-  </w:style>
-  <w:style w:type="paragraph" w:customStyle="1" w:styleId="65B5892B9914486FB878C3A39F1C2BBF">
-    <w:name w:val="65B5892B9914486FB878C3A39F1C2BBF"/>
-    <w:rsid w:val="00C967D8"/>
-  </w:style>
-  <w:style w:type="paragraph" w:customStyle="1" w:styleId="869F453B977E47D8A554658D485A5297">
-    <w:name w:val="869F453B977E47D8A554658D485A5297"/>
-    <w:rsid w:val="00C967D8"/>
-  </w:style>
-  <w:style w:type="paragraph" w:customStyle="1" w:styleId="09E9E285664B41C1A4819231086BB9F9">
-    <w:name w:val="09E9E285664B41C1A4819231086BB9F9"/>
-    <w:rsid w:val="00C967D8"/>
-  </w:style>
-  <w:style w:type="paragraph" w:customStyle="1" w:styleId="88B1C575E25848E79F3932F4A1105721">
-    <w:name w:val="88B1C575E25848E79F3932F4A1105721"/>
-    <w:rsid w:val="00C967D8"/>
-  </w:style>
-  <w:style w:type="paragraph" w:customStyle="1" w:styleId="D2E56F15F1D8466693B7AE2C2BAB0AFB">
-    <w:name w:val="D2E56F15F1D8466693B7AE2C2BAB0AFB"/>
-    <w:rsid w:val="00C967D8"/>
-  </w:style>
-  <w:style w:type="paragraph" w:customStyle="1" w:styleId="27B45D09BC0A4DFDAE0E80DC766815D1">
-    <w:name w:val="27B45D09BC0A4DFDAE0E80DC766815D1"/>
-    <w:rsid w:val="00C967D8"/>
-  </w:style>
-  <w:style w:type="paragraph" w:customStyle="1" w:styleId="58D81242AEA54EEAAC41E1C4F782AA02">
-    <w:name w:val="58D81242AEA54EEAAC41E1C4F782AA02"/>
-    <w:rsid w:val="00C967D8"/>
   </w:style>
   <w:style w:type="paragraph" w:customStyle="1" w:styleId="1FF1FA05671D490C9106D65EB4B3D97A">
     <w:name w:val="1FF1FA05671D490C9106D65EB4B3D97A"/>
@@ -7680,160 +7707,6 @@
   <w:style w:type="paragraph" w:customStyle="1" w:styleId="FB68531EE9664FE4834A62FCDE248DD3">
     <w:name w:val="FB68531EE9664FE4834A62FCDE248DD3"/>
     <w:rsid w:val="004A189C"/>
-  </w:style>
-  <w:style w:type="paragraph" w:customStyle="1" w:styleId="583044C413734FEF9960E4A7BA0A7042">
-    <w:name w:val="583044C413734FEF9960E4A7BA0A7042"/>
-    <w:rsid w:val="006E49D6"/>
-    <w:pPr>
-      <w:spacing w:line="278" w:lineRule="auto"/>
-    </w:pPr>
-    <w:rPr>
-      <w:kern w:val="2"/>
-      <w:sz w:val="24"/>
-      <w:szCs w:val="24"/>
-      <w:lang w:val="es-419" w:eastAsia="es-419"/>
-      <w14:ligatures w14:val="standardContextual"/>
-    </w:rPr>
-  </w:style>
-  <w:style w:type="paragraph" w:customStyle="1" w:styleId="7C3E347055484883A3F3C09416AA30BB">
-    <w:name w:val="7C3E347055484883A3F3C09416AA30BB"/>
-    <w:rsid w:val="006E49D6"/>
-    <w:pPr>
-      <w:spacing w:line="278" w:lineRule="auto"/>
-    </w:pPr>
-    <w:rPr>
-      <w:kern w:val="2"/>
-      <w:sz w:val="24"/>
-      <w:szCs w:val="24"/>
-      <w:lang w:val="es-419" w:eastAsia="es-419"/>
-      <w14:ligatures w14:val="standardContextual"/>
-    </w:rPr>
-  </w:style>
-  <w:style w:type="paragraph" w:customStyle="1" w:styleId="3E1D12DBD3C0436E8177A0E91A56901E">
-    <w:name w:val="3E1D12DBD3C0436E8177A0E91A56901E"/>
-    <w:rsid w:val="006E49D6"/>
-    <w:pPr>
-      <w:spacing w:line="278" w:lineRule="auto"/>
-    </w:pPr>
-    <w:rPr>
-      <w:kern w:val="2"/>
-      <w:sz w:val="24"/>
-      <w:szCs w:val="24"/>
-      <w:lang w:val="es-419" w:eastAsia="es-419"/>
-      <w14:ligatures w14:val="standardContextual"/>
-    </w:rPr>
-  </w:style>
-  <w:style w:type="paragraph" w:customStyle="1" w:styleId="E9463BCA186B4C7CB5A5B8A2B2BB9F31">
-    <w:name w:val="E9463BCA186B4C7CB5A5B8A2B2BB9F31"/>
-    <w:rsid w:val="006E49D6"/>
-    <w:pPr>
-      <w:spacing w:line="278" w:lineRule="auto"/>
-    </w:pPr>
-    <w:rPr>
-      <w:kern w:val="2"/>
-      <w:sz w:val="24"/>
-      <w:szCs w:val="24"/>
-      <w:lang w:val="es-419" w:eastAsia="es-419"/>
-      <w14:ligatures w14:val="standardContextual"/>
-    </w:rPr>
-  </w:style>
-  <w:style w:type="paragraph" w:customStyle="1" w:styleId="96D0D25C250F411EAD5991FCC72A9219">
-    <w:name w:val="96D0D25C250F411EAD5991FCC72A9219"/>
-    <w:rsid w:val="006E49D6"/>
-    <w:pPr>
-      <w:spacing w:line="278" w:lineRule="auto"/>
-    </w:pPr>
-    <w:rPr>
-      <w:kern w:val="2"/>
-      <w:sz w:val="24"/>
-      <w:szCs w:val="24"/>
-      <w:lang w:val="es-419" w:eastAsia="es-419"/>
-      <w14:ligatures w14:val="standardContextual"/>
-    </w:rPr>
-  </w:style>
-  <w:style w:type="paragraph" w:customStyle="1" w:styleId="F07F1B33D7724AEA8A42DBCB93316ADF">
-    <w:name w:val="F07F1B33D7724AEA8A42DBCB93316ADF"/>
-    <w:rsid w:val="006E49D6"/>
-    <w:pPr>
-      <w:spacing w:line="278" w:lineRule="auto"/>
-    </w:pPr>
-    <w:rPr>
-      <w:kern w:val="2"/>
-      <w:sz w:val="24"/>
-      <w:szCs w:val="24"/>
-      <w:lang w:val="es-419" w:eastAsia="es-419"/>
-      <w14:ligatures w14:val="standardContextual"/>
-    </w:rPr>
-  </w:style>
-  <w:style w:type="paragraph" w:customStyle="1" w:styleId="C85124215D4C4CB0B111158FB6CAB540">
-    <w:name w:val="C85124215D4C4CB0B111158FB6CAB540"/>
-    <w:rsid w:val="006E49D6"/>
-    <w:pPr>
-      <w:spacing w:line="278" w:lineRule="auto"/>
-    </w:pPr>
-    <w:rPr>
-      <w:kern w:val="2"/>
-      <w:sz w:val="24"/>
-      <w:szCs w:val="24"/>
-      <w:lang w:val="es-419" w:eastAsia="es-419"/>
-      <w14:ligatures w14:val="standardContextual"/>
-    </w:rPr>
-  </w:style>
-  <w:style w:type="paragraph" w:customStyle="1" w:styleId="F207BEBCCA4249B2BF86B5A5985EE02C">
-    <w:name w:val="F207BEBCCA4249B2BF86B5A5985EE02C"/>
-    <w:rsid w:val="006E49D6"/>
-    <w:pPr>
-      <w:spacing w:line="278" w:lineRule="auto"/>
-    </w:pPr>
-    <w:rPr>
-      <w:kern w:val="2"/>
-      <w:sz w:val="24"/>
-      <w:szCs w:val="24"/>
-      <w:lang w:val="es-419" w:eastAsia="es-419"/>
-      <w14:ligatures w14:val="standardContextual"/>
-    </w:rPr>
-  </w:style>
-  <w:style w:type="paragraph" w:customStyle="1" w:styleId="0258B0FD4C1C4089AF587B04A2D901B2">
-    <w:name w:val="0258B0FD4C1C4089AF587B04A2D901B2"/>
-    <w:rsid w:val="006E49D6"/>
-    <w:pPr>
-      <w:spacing w:line="278" w:lineRule="auto"/>
-    </w:pPr>
-    <w:rPr>
-      <w:kern w:val="2"/>
-      <w:sz w:val="24"/>
-      <w:szCs w:val="24"/>
-      <w:lang w:val="es-419" w:eastAsia="es-419"/>
-      <w14:ligatures w14:val="standardContextual"/>
-    </w:rPr>
-  </w:style>
-  <w:style w:type="paragraph" w:customStyle="1" w:styleId="F3C07BAFF60A4227824821D91D4D70A5">
-    <w:name w:val="F3C07BAFF60A4227824821D91D4D70A5"/>
-    <w:rsid w:val="006E49D6"/>
-    <w:pPr>
-      <w:spacing w:line="278" w:lineRule="auto"/>
-    </w:pPr>
-    <w:rPr>
-      <w:kern w:val="2"/>
-      <w:sz w:val="24"/>
-      <w:szCs w:val="24"/>
-      <w:lang w:val="es-419" w:eastAsia="es-419"/>
-      <w14:ligatures w14:val="standardContextual"/>
-    </w:rPr>
-  </w:style>
-  <w:style w:type="paragraph" w:customStyle="1" w:styleId="A0708F5A31F94BB8B0603B864308294B">
-    <w:name w:val="A0708F5A31F94BB8B0603B864308294B"/>
-    <w:rsid w:val="006E49D6"/>
-    <w:pPr>
-      <w:spacing w:line="278" w:lineRule="auto"/>
-    </w:pPr>
-    <w:rPr>
-      <w:kern w:val="2"/>
-      <w:sz w:val="24"/>
-      <w:szCs w:val="24"/>
-      <w:lang w:val="es-419" w:eastAsia="es-419"/>
-      <w14:ligatures w14:val="standardContextual"/>
-    </w:rPr>
   </w:style>
   <w:style w:type="paragraph" w:customStyle="1" w:styleId="26C0F94AC2874FB8ABE38DF8CA490194">
     <w:name w:val="26C0F94AC2874FB8ABE38DF8CA490194"/>
@@ -7977,20 +7850,6 @@
   </w:style>
   <w:style w:type="paragraph" w:customStyle="1" w:styleId="3F8F454A464448789A065D180E91C976">
     <w:name w:val="3F8F454A464448789A065D180E91C976"/>
-    <w:rsid w:val="00E33A3D"/>
-    <w:pPr>
-      <w:spacing w:line="278" w:lineRule="auto"/>
-    </w:pPr>
-    <w:rPr>
-      <w:kern w:val="2"/>
-      <w:sz w:val="24"/>
-      <w:szCs w:val="24"/>
-      <w:lang w:val="es-419" w:eastAsia="es-419"/>
-      <w14:ligatures w14:val="standardContextual"/>
-    </w:rPr>
-  </w:style>
-  <w:style w:type="paragraph" w:customStyle="1" w:styleId="91141F330649468A9006DFEEBC13EE1A">
-    <w:name w:val="91141F330649468A9006DFEEBC13EE1A"/>
     <w:rsid w:val="00E33A3D"/>
     <w:pPr>
       <w:spacing w:line="278" w:lineRule="auto"/>
@@ -8269,174 +8128,6 @@
       <w14:ligatures w14:val="standardContextual"/>
     </w:rPr>
   </w:style>
-  <w:style w:type="paragraph" w:customStyle="1" w:styleId="BB97A154A44247EDBB9CAD13D8F90E34">
-    <w:name w:val="BB97A154A44247EDBB9CAD13D8F90E34"/>
-    <w:rsid w:val="00A63FAD"/>
-    <w:pPr>
-      <w:spacing w:line="278" w:lineRule="auto"/>
-    </w:pPr>
-    <w:rPr>
-      <w:kern w:val="2"/>
-      <w:sz w:val="24"/>
-      <w:szCs w:val="24"/>
-      <w:lang w:val="es-419" w:eastAsia="es-419"/>
-      <w14:ligatures w14:val="standardContextual"/>
-    </w:rPr>
-  </w:style>
-  <w:style w:type="paragraph" w:customStyle="1" w:styleId="318D368BA017458AAE5E8AF2D85086B2">
-    <w:name w:val="318D368BA017458AAE5E8AF2D85086B2"/>
-    <w:rsid w:val="00A63FAD"/>
-    <w:pPr>
-      <w:spacing w:line="278" w:lineRule="auto"/>
-    </w:pPr>
-    <w:rPr>
-      <w:kern w:val="2"/>
-      <w:sz w:val="24"/>
-      <w:szCs w:val="24"/>
-      <w:lang w:val="es-419" w:eastAsia="es-419"/>
-      <w14:ligatures w14:val="standardContextual"/>
-    </w:rPr>
-  </w:style>
-  <w:style w:type="paragraph" w:customStyle="1" w:styleId="3597291C561841708FA343E5254595A4">
-    <w:name w:val="3597291C561841708FA343E5254595A4"/>
-    <w:rsid w:val="00A63FAD"/>
-    <w:pPr>
-      <w:spacing w:line="278" w:lineRule="auto"/>
-    </w:pPr>
-    <w:rPr>
-      <w:kern w:val="2"/>
-      <w:sz w:val="24"/>
-      <w:szCs w:val="24"/>
-      <w:lang w:val="es-419" w:eastAsia="es-419"/>
-      <w14:ligatures w14:val="standardContextual"/>
-    </w:rPr>
-  </w:style>
-  <w:style w:type="paragraph" w:customStyle="1" w:styleId="A420D7058481400E8153CC720BF81165">
-    <w:name w:val="A420D7058481400E8153CC720BF81165"/>
-    <w:rsid w:val="00A63FAD"/>
-    <w:pPr>
-      <w:spacing w:line="278" w:lineRule="auto"/>
-    </w:pPr>
-    <w:rPr>
-      <w:kern w:val="2"/>
-      <w:sz w:val="24"/>
-      <w:szCs w:val="24"/>
-      <w:lang w:val="es-419" w:eastAsia="es-419"/>
-      <w14:ligatures w14:val="standardContextual"/>
-    </w:rPr>
-  </w:style>
-  <w:style w:type="paragraph" w:customStyle="1" w:styleId="BCBE5F17ADDA41DE9FC0F7107255556C">
-    <w:name w:val="BCBE5F17ADDA41DE9FC0F7107255556C"/>
-    <w:rsid w:val="00A63FAD"/>
-    <w:pPr>
-      <w:spacing w:line="278" w:lineRule="auto"/>
-    </w:pPr>
-    <w:rPr>
-      <w:kern w:val="2"/>
-      <w:sz w:val="24"/>
-      <w:szCs w:val="24"/>
-      <w:lang w:val="es-419" w:eastAsia="es-419"/>
-      <w14:ligatures w14:val="standardContextual"/>
-    </w:rPr>
-  </w:style>
-  <w:style w:type="paragraph" w:customStyle="1" w:styleId="B98F2F04906E4788977699A58A7E3177">
-    <w:name w:val="B98F2F04906E4788977699A58A7E3177"/>
-    <w:rsid w:val="00A63FAD"/>
-    <w:pPr>
-      <w:spacing w:line="278" w:lineRule="auto"/>
-    </w:pPr>
-    <w:rPr>
-      <w:kern w:val="2"/>
-      <w:sz w:val="24"/>
-      <w:szCs w:val="24"/>
-      <w:lang w:val="es-419" w:eastAsia="es-419"/>
-      <w14:ligatures w14:val="standardContextual"/>
-    </w:rPr>
-  </w:style>
-  <w:style w:type="paragraph" w:customStyle="1" w:styleId="5F406A65A8A6438FA560BFAB76219712">
-    <w:name w:val="5F406A65A8A6438FA560BFAB76219712"/>
-    <w:rsid w:val="00A63FAD"/>
-    <w:pPr>
-      <w:spacing w:line="278" w:lineRule="auto"/>
-    </w:pPr>
-    <w:rPr>
-      <w:kern w:val="2"/>
-      <w:sz w:val="24"/>
-      <w:szCs w:val="24"/>
-      <w:lang w:val="es-419" w:eastAsia="es-419"/>
-      <w14:ligatures w14:val="standardContextual"/>
-    </w:rPr>
-  </w:style>
-  <w:style w:type="paragraph" w:customStyle="1" w:styleId="C8AAC21DF2494EB6919CB86C5697422F">
-    <w:name w:val="C8AAC21DF2494EB6919CB86C5697422F"/>
-    <w:rsid w:val="00A63FAD"/>
-    <w:pPr>
-      <w:spacing w:line="278" w:lineRule="auto"/>
-    </w:pPr>
-    <w:rPr>
-      <w:kern w:val="2"/>
-      <w:sz w:val="24"/>
-      <w:szCs w:val="24"/>
-      <w:lang w:val="es-419" w:eastAsia="es-419"/>
-      <w14:ligatures w14:val="standardContextual"/>
-    </w:rPr>
-  </w:style>
-  <w:style w:type="paragraph" w:customStyle="1" w:styleId="30E93A7D27FC4E45A2207F9D0DD3002E">
-    <w:name w:val="30E93A7D27FC4E45A2207F9D0DD3002E"/>
-    <w:rsid w:val="00A63FAD"/>
-    <w:pPr>
-      <w:spacing w:line="278" w:lineRule="auto"/>
-    </w:pPr>
-    <w:rPr>
-      <w:kern w:val="2"/>
-      <w:sz w:val="24"/>
-      <w:szCs w:val="24"/>
-      <w:lang w:val="es-419" w:eastAsia="es-419"/>
-      <w14:ligatures w14:val="standardContextual"/>
-    </w:rPr>
-  </w:style>
-  <w:style w:type="paragraph" w:customStyle="1" w:styleId="6EF9AFE8C2014866A79E640C20325640">
-    <w:name w:val="6EF9AFE8C2014866A79E640C20325640"/>
-    <w:rsid w:val="00A63FAD"/>
-    <w:pPr>
-      <w:spacing w:line="278" w:lineRule="auto"/>
-    </w:pPr>
-    <w:rPr>
-      <w:kern w:val="2"/>
-      <w:sz w:val="24"/>
-      <w:szCs w:val="24"/>
-      <w:lang w:val="es-419" w:eastAsia="es-419"/>
-      <w14:ligatures w14:val="standardContextual"/>
-    </w:rPr>
-  </w:style>
-  <w:style w:type="paragraph" w:customStyle="1" w:styleId="760D49C8868E42C5BC6FF158B2DA965B">
-    <w:name w:val="760D49C8868E42C5BC6FF158B2DA965B"/>
-    <w:rsid w:val="00A63FAD"/>
-    <w:pPr>
-      <w:spacing w:line="278" w:lineRule="auto"/>
-    </w:pPr>
-    <w:rPr>
-      <w:kern w:val="2"/>
-      <w:sz w:val="24"/>
-      <w:szCs w:val="24"/>
-      <w:lang w:val="es-419" w:eastAsia="es-419"/>
-      <w14:ligatures w14:val="standardContextual"/>
-    </w:rPr>
-  </w:style>
-  <w:style w:type="paragraph" w:customStyle="1" w:styleId="109D18C94FE8472490A82F2DA34A040B">
-    <w:name w:val="109D18C94FE8472490A82F2DA34A040B"/>
-    <w:rsid w:val="000568CC"/>
-    <w:pPr>
-      <w:spacing w:line="278" w:lineRule="auto"/>
-    </w:pPr>
-    <w:rPr>
-      <w:kern w:val="2"/>
-      <w:sz w:val="24"/>
-      <w:szCs w:val="24"/>
-      <w:lang w:val="es-419" w:eastAsia="es-419"/>
-      <w14:ligatures w14:val="standardContextual"/>
-    </w:rPr>
-  </w:style>
   <w:style w:type="paragraph" w:customStyle="1" w:styleId="12389301AA174D4DB421152E05F248CF">
     <w:name w:val="12389301AA174D4DB421152E05F248CF"/>
     <w:rsid w:val="000568CC"/>
@@ -8479,9 +8170,9 @@
       <w14:ligatures w14:val="standardContextual"/>
     </w:rPr>
   </w:style>
-  <w:style w:type="paragraph" w:customStyle="1" w:styleId="E04D7952A55240FFB3818B6DEC3771A2">
-    <w:name w:val="E04D7952A55240FFB3818B6DEC3771A2"/>
-    <w:rsid w:val="0032352E"/>
+  <w:style w:type="paragraph" w:customStyle="1" w:styleId="84E5919F6686418F8AC9000D8E1E0DC5">
+    <w:name w:val="84E5919F6686418F8AC9000D8E1E0DC5"/>
+    <w:rsid w:val="00F54B70"/>
     <w:pPr>
       <w:spacing w:line="278" w:lineRule="auto"/>
     </w:pPr>
@@ -8493,9 +8184,9 @@
       <w14:ligatures w14:val="standardContextual"/>
     </w:rPr>
   </w:style>
-  <w:style w:type="paragraph" w:customStyle="1" w:styleId="BDE720DBE5A149A0A4F71C3270CFE7C3">
-    <w:name w:val="BDE720DBE5A149A0A4F71C3270CFE7C3"/>
-    <w:rsid w:val="0032352E"/>
+  <w:style w:type="paragraph" w:customStyle="1" w:styleId="8F0A811A9AED46369A9B0B5E67820D2B">
+    <w:name w:val="8F0A811A9AED46369A9B0B5E67820D2B"/>
+    <w:rsid w:val="00F54B70"/>
     <w:pPr>
       <w:spacing w:line="278" w:lineRule="auto"/>
     </w:pPr>
@@ -8507,9 +8198,9 @@
       <w14:ligatures w14:val="standardContextual"/>
     </w:rPr>
   </w:style>
-  <w:style w:type="paragraph" w:customStyle="1" w:styleId="E61F4EEC522A43FB844AB43D51D19BD5">
-    <w:name w:val="E61F4EEC522A43FB844AB43D51D19BD5"/>
-    <w:rsid w:val="0032352E"/>
+  <w:style w:type="paragraph" w:customStyle="1" w:styleId="07B26D8CA6114965874708C10A7D070D">
+    <w:name w:val="07B26D8CA6114965874708C10A7D070D"/>
+    <w:rsid w:val="00F54B70"/>
     <w:pPr>
       <w:spacing w:line="278" w:lineRule="auto"/>
     </w:pPr>
@@ -8521,9 +8212,9 @@
       <w14:ligatures w14:val="standardContextual"/>
     </w:rPr>
   </w:style>
-  <w:style w:type="paragraph" w:customStyle="1" w:styleId="C29F6089ADD74E2E8BE64FFA8CCFC06D">
-    <w:name w:val="C29F6089ADD74E2E8BE64FFA8CCFC06D"/>
-    <w:rsid w:val="0032352E"/>
+  <w:style w:type="paragraph" w:customStyle="1" w:styleId="202643BD9FA94E78BD9FFD7F0FB9601A">
+    <w:name w:val="202643BD9FA94E78BD9FFD7F0FB9601A"/>
+    <w:rsid w:val="00F54B70"/>
     <w:pPr>
       <w:spacing w:line="278" w:lineRule="auto"/>
     </w:pPr>
@@ -8535,9 +8226,9 @@
       <w14:ligatures w14:val="standardContextual"/>
     </w:rPr>
   </w:style>
-  <w:style w:type="paragraph" w:customStyle="1" w:styleId="67A02BC568CF476E9F13AC0B625DD0AB">
-    <w:name w:val="67A02BC568CF476E9F13AC0B625DD0AB"/>
-    <w:rsid w:val="0032352E"/>
+  <w:style w:type="paragraph" w:customStyle="1" w:styleId="F5B8ECC7932B4DF1A7A7EB95289170F3">
+    <w:name w:val="F5B8ECC7932B4DF1A7A7EB95289170F3"/>
+    <w:rsid w:val="00F54B70"/>
     <w:pPr>
       <w:spacing w:line="278" w:lineRule="auto"/>
     </w:pPr>
@@ -8549,9 +8240,9 @@
       <w14:ligatures w14:val="standardContextual"/>
     </w:rPr>
   </w:style>
-  <w:style w:type="paragraph" w:customStyle="1" w:styleId="F7BB3B4447B24E14A4A41393B7243A69">
-    <w:name w:val="F7BB3B4447B24E14A4A41393B7243A69"/>
-    <w:rsid w:val="0032352E"/>
+  <w:style w:type="paragraph" w:customStyle="1" w:styleId="5D117B1543BF403291179E4DE8E41E04">
+    <w:name w:val="5D117B1543BF403291179E4DE8E41E04"/>
+    <w:rsid w:val="00F54B70"/>
     <w:pPr>
       <w:spacing w:line="278" w:lineRule="auto"/>
     </w:pPr>
@@ -8563,9 +8254,9 @@
       <w14:ligatures w14:val="standardContextual"/>
     </w:rPr>
   </w:style>
-  <w:style w:type="paragraph" w:customStyle="1" w:styleId="D4829ECB765B4FE9B7AE6006AB2569F8">
-    <w:name w:val="D4829ECB765B4FE9B7AE6006AB2569F8"/>
-    <w:rsid w:val="0032352E"/>
+  <w:style w:type="paragraph" w:customStyle="1" w:styleId="5CACDBF32A28418FAAE997E0B3302107">
+    <w:name w:val="5CACDBF32A28418FAAE997E0B3302107"/>
+    <w:rsid w:val="00F54B70"/>
     <w:pPr>
       <w:spacing w:line="278" w:lineRule="auto"/>
     </w:pPr>
@@ -8577,9 +8268,9 @@
       <w14:ligatures w14:val="standardContextual"/>
     </w:rPr>
   </w:style>
-  <w:style w:type="paragraph" w:customStyle="1" w:styleId="19CFA00495264DD89061F31BFF681356">
-    <w:name w:val="19CFA00495264DD89061F31BFF681356"/>
-    <w:rsid w:val="0032352E"/>
+  <w:style w:type="paragraph" w:customStyle="1" w:styleId="2ED8123B7A054E289F7E56EF4958325F">
+    <w:name w:val="2ED8123B7A054E289F7E56EF4958325F"/>
+    <w:rsid w:val="00F54B70"/>
     <w:pPr>
       <w:spacing w:line="278" w:lineRule="auto"/>
     </w:pPr>
@@ -8591,9 +8282,9 @@
       <w14:ligatures w14:val="standardContextual"/>
     </w:rPr>
   </w:style>
-  <w:style w:type="paragraph" w:customStyle="1" w:styleId="893ACE61BACA482CA3F4BA2FB08C5A6C">
-    <w:name w:val="893ACE61BACA482CA3F4BA2FB08C5A6C"/>
-    <w:rsid w:val="0032352E"/>
+  <w:style w:type="paragraph" w:customStyle="1" w:styleId="441FF9FA464E4276B79AF20EAE9E1C0C">
+    <w:name w:val="441FF9FA464E4276B79AF20EAE9E1C0C"/>
+    <w:rsid w:val="00F54B70"/>
     <w:pPr>
       <w:spacing w:line="278" w:lineRule="auto"/>
     </w:pPr>
@@ -8605,9 +8296,9 @@
       <w14:ligatures w14:val="standardContextual"/>
     </w:rPr>
   </w:style>
-  <w:style w:type="paragraph" w:customStyle="1" w:styleId="914EBE719FFD481DB95D246D2016B7BF">
-    <w:name w:val="914EBE719FFD481DB95D246D2016B7BF"/>
-    <w:rsid w:val="0032352E"/>
+  <w:style w:type="paragraph" w:customStyle="1" w:styleId="9DC30F2D375A4EB7BD409A9986654CB0">
+    <w:name w:val="9DC30F2D375A4EB7BD409A9986654CB0"/>
+    <w:rsid w:val="00F54B70"/>
     <w:pPr>
       <w:spacing w:line="278" w:lineRule="auto"/>
     </w:pPr>
@@ -8619,9 +8310,9 @@
       <w14:ligatures w14:val="standardContextual"/>
     </w:rPr>
   </w:style>
-  <w:style w:type="paragraph" w:customStyle="1" w:styleId="11DDF9F0BAF54C10A3194B1B5B32B182">
-    <w:name w:val="11DDF9F0BAF54C10A3194B1B5B32B182"/>
-    <w:rsid w:val="0032352E"/>
+  <w:style w:type="paragraph" w:customStyle="1" w:styleId="1BAA755D044646CE9E990C1B7DEEE381">
+    <w:name w:val="1BAA755D044646CE9E990C1B7DEEE381"/>
+    <w:rsid w:val="00F54B70"/>
     <w:pPr>
       <w:spacing w:line="278" w:lineRule="auto"/>
     </w:pPr>
@@ -8633,9 +8324,9 @@
       <w14:ligatures w14:val="standardContextual"/>
     </w:rPr>
   </w:style>
-  <w:style w:type="paragraph" w:customStyle="1" w:styleId="C9B57EC16A604EECBE3E5FC511CFE0E2">
-    <w:name w:val="C9B57EC16A604EECBE3E5FC511CFE0E2"/>
-    <w:rsid w:val="0032352E"/>
+  <w:style w:type="paragraph" w:customStyle="1" w:styleId="68A9AB65A4EC485F8CCA83AA80FB4309">
+    <w:name w:val="68A9AB65A4EC485F8CCA83AA80FB4309"/>
+    <w:rsid w:val="00F54B70"/>
     <w:pPr>
       <w:spacing w:line="278" w:lineRule="auto"/>
     </w:pPr>
@@ -8647,9 +8338,9 @@
       <w14:ligatures w14:val="standardContextual"/>
     </w:rPr>
   </w:style>
-  <w:style w:type="paragraph" w:customStyle="1" w:styleId="2F334A43A0494CAD9C169DA3531EF0CB">
-    <w:name w:val="2F334A43A0494CAD9C169DA3531EF0CB"/>
-    <w:rsid w:val="0032352E"/>
+  <w:style w:type="paragraph" w:customStyle="1" w:styleId="276FD36E52EB48E395E2C99C322C7AD1">
+    <w:name w:val="276FD36E52EB48E395E2C99C322C7AD1"/>
+    <w:rsid w:val="00F54B70"/>
     <w:pPr>
       <w:spacing w:line="278" w:lineRule="auto"/>
     </w:pPr>
@@ -8661,9 +8352,9 @@
       <w14:ligatures w14:val="standardContextual"/>
     </w:rPr>
   </w:style>
-  <w:style w:type="paragraph" w:customStyle="1" w:styleId="F2DFF0A543A94FFF902A26626D92730A">
-    <w:name w:val="F2DFF0A543A94FFF902A26626D92730A"/>
-    <w:rsid w:val="0032352E"/>
+  <w:style w:type="paragraph" w:customStyle="1" w:styleId="6095065A61C948DDA2C7673A8BDC3278">
+    <w:name w:val="6095065A61C948DDA2C7673A8BDC3278"/>
+    <w:rsid w:val="00F54B70"/>
     <w:pPr>
       <w:spacing w:line="278" w:lineRule="auto"/>
     </w:pPr>
@@ -8675,9 +8366,9 @@
       <w14:ligatures w14:val="standardContextual"/>
     </w:rPr>
   </w:style>
-  <w:style w:type="paragraph" w:customStyle="1" w:styleId="134E2286187B40DFBE0050E4D1294719">
-    <w:name w:val="134E2286187B40DFBE0050E4D1294719"/>
-    <w:rsid w:val="0032352E"/>
+  <w:style w:type="paragraph" w:customStyle="1" w:styleId="E371BCCF6FF04CC4BDA97D450EFB40A7">
+    <w:name w:val="E371BCCF6FF04CC4BDA97D450EFB40A7"/>
+    <w:rsid w:val="00F54B70"/>
     <w:pPr>
       <w:spacing w:line="278" w:lineRule="auto"/>
     </w:pPr>
@@ -8689,9 +8380,9 @@
       <w14:ligatures w14:val="standardContextual"/>
     </w:rPr>
   </w:style>
-  <w:style w:type="paragraph" w:customStyle="1" w:styleId="CA478E66B8F04258AD39C6D2CCBD3F5F">
-    <w:name w:val="CA478E66B8F04258AD39C6D2CCBD3F5F"/>
-    <w:rsid w:val="0032352E"/>
+  <w:style w:type="paragraph" w:customStyle="1" w:styleId="F3598500F3AA484FBCF646E1875F8047">
+    <w:name w:val="F3598500F3AA484FBCF646E1875F8047"/>
+    <w:rsid w:val="00F54B70"/>
     <w:pPr>
       <w:spacing w:line="278" w:lineRule="auto"/>
     </w:pPr>
@@ -8703,9 +8394,9 @@
       <w14:ligatures w14:val="standardContextual"/>
     </w:rPr>
   </w:style>
-  <w:style w:type="paragraph" w:customStyle="1" w:styleId="DAF5CE34826249359602BA8CF99BF11B">
-    <w:name w:val="DAF5CE34826249359602BA8CF99BF11B"/>
-    <w:rsid w:val="004C5FE7"/>
+  <w:style w:type="paragraph" w:customStyle="1" w:styleId="E7B6A891C9C7456EAB3075BEE911C1D8">
+    <w:name w:val="E7B6A891C9C7456EAB3075BEE911C1D8"/>
+    <w:rsid w:val="00F54B70"/>
     <w:pPr>
       <w:spacing w:line="278" w:lineRule="auto"/>
     </w:pPr>
@@ -8717,9 +8408,9 @@
       <w14:ligatures w14:val="standardContextual"/>
     </w:rPr>
   </w:style>
-  <w:style w:type="paragraph" w:customStyle="1" w:styleId="465B0229C35443AE99E609A1E83891E3">
-    <w:name w:val="465B0229C35443AE99E609A1E83891E3"/>
-    <w:rsid w:val="004C5FE7"/>
+  <w:style w:type="paragraph" w:customStyle="1" w:styleId="EB907012761643BF8FCF80C0F652275E">
+    <w:name w:val="EB907012761643BF8FCF80C0F652275E"/>
+    <w:rsid w:val="00F54B70"/>
     <w:pPr>
       <w:spacing w:line="278" w:lineRule="auto"/>
     </w:pPr>
@@ -8731,9 +8422,9 @@
       <w14:ligatures w14:val="standardContextual"/>
     </w:rPr>
   </w:style>
-  <w:style w:type="paragraph" w:customStyle="1" w:styleId="48A4B4292F0F4244ACE8182829537546">
-    <w:name w:val="48A4B4292F0F4244ACE8182829537546"/>
-    <w:rsid w:val="004C5FE7"/>
+  <w:style w:type="paragraph" w:customStyle="1" w:styleId="C88A7112608045B99C0B5BFEF2AC0430">
+    <w:name w:val="C88A7112608045B99C0B5BFEF2AC0430"/>
+    <w:rsid w:val="00F54B70"/>
     <w:pPr>
       <w:spacing w:line="278" w:lineRule="auto"/>
     </w:pPr>
@@ -8745,9 +8436,9 @@
       <w14:ligatures w14:val="standardContextual"/>
     </w:rPr>
   </w:style>
-  <w:style w:type="paragraph" w:customStyle="1" w:styleId="A9A064A05C3E42229E504C0F618D6A76">
-    <w:name w:val="A9A064A05C3E42229E504C0F618D6A76"/>
-    <w:rsid w:val="004C5FE7"/>
+  <w:style w:type="paragraph" w:customStyle="1" w:styleId="A4DE22C1D06E480B85F00A057A6B0C50">
+    <w:name w:val="A4DE22C1D06E480B85F00A057A6B0C50"/>
+    <w:rsid w:val="00F54B70"/>
     <w:pPr>
       <w:spacing w:line="278" w:lineRule="auto"/>
     </w:pPr>
@@ -8759,9 +8450,9 @@
       <w14:ligatures w14:val="standardContextual"/>
     </w:rPr>
   </w:style>
-  <w:style w:type="paragraph" w:customStyle="1" w:styleId="7466C4EBDB92401D868E968730CEE084">
-    <w:name w:val="7466C4EBDB92401D868E968730CEE084"/>
-    <w:rsid w:val="004C5FE7"/>
+  <w:style w:type="paragraph" w:customStyle="1" w:styleId="8263D7B54ECB4D3EA30D700BF94A2C02">
+    <w:name w:val="8263D7B54ECB4D3EA30D700BF94A2C02"/>
+    <w:rsid w:val="00F54B70"/>
     <w:pPr>
       <w:spacing w:line="278" w:lineRule="auto"/>
     </w:pPr>
@@ -8773,9 +8464,9 @@
       <w14:ligatures w14:val="standardContextual"/>
     </w:rPr>
   </w:style>
-  <w:style w:type="paragraph" w:customStyle="1" w:styleId="70E216B8B3BB4BBB8CF1ED7C0AD500DC">
-    <w:name w:val="70E216B8B3BB4BBB8CF1ED7C0AD500DC"/>
-    <w:rsid w:val="004C5FE7"/>
+  <w:style w:type="paragraph" w:customStyle="1" w:styleId="7BB84324B9B74CAFB2C8BF1DD32B75F5">
+    <w:name w:val="7BB84324B9B74CAFB2C8BF1DD32B75F5"/>
+    <w:rsid w:val="00F54B70"/>
     <w:pPr>
       <w:spacing w:line="278" w:lineRule="auto"/>
     </w:pPr>
@@ -8787,9 +8478,9 @@
       <w14:ligatures w14:val="standardContextual"/>
     </w:rPr>
   </w:style>
-  <w:style w:type="paragraph" w:customStyle="1" w:styleId="57D96CD17DA24BDA97FC70C5DB52078E">
-    <w:name w:val="57D96CD17DA24BDA97FC70C5DB52078E"/>
-    <w:rsid w:val="004C5FE7"/>
+  <w:style w:type="paragraph" w:customStyle="1" w:styleId="D2B10B8E81BF4111AD04D6644E1AE811">
+    <w:name w:val="D2B10B8E81BF4111AD04D6644E1AE811"/>
+    <w:rsid w:val="00F54B70"/>
     <w:pPr>
       <w:spacing w:line="278" w:lineRule="auto"/>
     </w:pPr>
@@ -8801,65 +8492,9 @@
       <w14:ligatures w14:val="standardContextual"/>
     </w:rPr>
   </w:style>
-  <w:style w:type="paragraph" w:customStyle="1" w:styleId="E597D2A027584AB18F9D5777289931D0">
-    <w:name w:val="E597D2A027584AB18F9D5777289931D0"/>
-    <w:rsid w:val="004C5FE7"/>
-    <w:pPr>
-      <w:spacing w:line="278" w:lineRule="auto"/>
-    </w:pPr>
-    <w:rPr>
-      <w:kern w:val="2"/>
-      <w:sz w:val="24"/>
-      <w:szCs w:val="24"/>
-      <w:lang w:val="es-419" w:eastAsia="es-419"/>
-      <w14:ligatures w14:val="standardContextual"/>
-    </w:rPr>
-  </w:style>
-  <w:style w:type="paragraph" w:customStyle="1" w:styleId="F0362C4A23B949398B735711FC3D64DD">
-    <w:name w:val="F0362C4A23B949398B735711FC3D64DD"/>
-    <w:rsid w:val="004C5FE7"/>
-    <w:pPr>
-      <w:spacing w:line="278" w:lineRule="auto"/>
-    </w:pPr>
-    <w:rPr>
-      <w:kern w:val="2"/>
-      <w:sz w:val="24"/>
-      <w:szCs w:val="24"/>
-      <w:lang w:val="es-419" w:eastAsia="es-419"/>
-      <w14:ligatures w14:val="standardContextual"/>
-    </w:rPr>
-  </w:style>
-  <w:style w:type="paragraph" w:customStyle="1" w:styleId="D20DF6A9AD5B4CF1803CEB746DD145D0">
-    <w:name w:val="D20DF6A9AD5B4CF1803CEB746DD145D0"/>
-    <w:rsid w:val="004C5FE7"/>
-    <w:pPr>
-      <w:spacing w:line="278" w:lineRule="auto"/>
-    </w:pPr>
-    <w:rPr>
-      <w:kern w:val="2"/>
-      <w:sz w:val="24"/>
-      <w:szCs w:val="24"/>
-      <w:lang w:val="es-419" w:eastAsia="es-419"/>
-      <w14:ligatures w14:val="standardContextual"/>
-    </w:rPr>
-  </w:style>
-  <w:style w:type="paragraph" w:customStyle="1" w:styleId="21ADC40B608841898ADC4C72BE86613B">
-    <w:name w:val="21ADC40B608841898ADC4C72BE86613B"/>
-    <w:rsid w:val="004C5FE7"/>
-    <w:pPr>
-      <w:spacing w:line="278" w:lineRule="auto"/>
-    </w:pPr>
-    <w:rPr>
-      <w:kern w:val="2"/>
-      <w:sz w:val="24"/>
-      <w:szCs w:val="24"/>
-      <w:lang w:val="es-419" w:eastAsia="es-419"/>
-      <w14:ligatures w14:val="standardContextual"/>
-    </w:rPr>
-  </w:style>
-  <w:style w:type="paragraph" w:customStyle="1" w:styleId="CA380A29EF2B4BCFA7DA39887B23BA65">
-    <w:name w:val="CA380A29EF2B4BCFA7DA39887B23BA65"/>
-    <w:rsid w:val="004C5FE7"/>
+  <w:style w:type="paragraph" w:customStyle="1" w:styleId="15BA8458973D4A10B7A1D218D2FF8668">
+    <w:name w:val="15BA8458973D4A10B7A1D218D2FF8668"/>
+    <w:rsid w:val="00F54B70"/>
     <w:pPr>
       <w:spacing w:line="278" w:lineRule="auto"/>
     </w:pPr>

</xml_diff>